<commit_message>
Implemented usability rapport solutions and design makeover
1. Implemented usability rapport solutions
2. Design makeover
3. Edited usability rapport
</commit_message>
<xml_diff>
--- a/Usability_rapport_2.docx
+++ b/Usability_rapport_2.docx
@@ -4,7 +4,7 @@
   <w:body>
     <w:p>
       <w:pPr>
-        <w:pStyle w:val="Overskrift1"/>
+        <w:pStyle w:val="Heading1"/>
         <w:rPr>
           <w:rFonts w:asciiTheme="minorHAnsi" w:hAnsiTheme="minorHAnsi"/>
         </w:rPr>
@@ -67,15 +67,7 @@
         <w:t xml:space="preserve">, da de i så fald bliver </w:t>
       </w:r>
       <w:r>
-        <w:t xml:space="preserve">udstyret med en </w:t>
-      </w:r>
-      <w:proofErr w:type="spellStart"/>
-      <w:r>
-        <w:t>email</w:t>
-      </w:r>
-      <w:proofErr w:type="spellEnd"/>
-      <w:r>
-        <w:t xml:space="preserve"> fra vores side</w:t>
+        <w:t>udstyret med en email fra vores side</w:t>
       </w:r>
       <w:r>
         <w:t>.  Denne rapport beskriver de positive forhold og de problemer som testen har afsløret.</w:t>
@@ -123,8 +115,6 @@
           <w:lang w:val="da-DK"/>
         </w:rPr>
       </w:pPr>
-      <w:bookmarkStart w:id="0" w:name="_GoBack"/>
-      <w:bookmarkEnd w:id="0"/>
       <w:r>
         <w:rPr>
           <w:rFonts w:asciiTheme="minorHAnsi" w:hAnsiTheme="minorHAnsi"/>
@@ -231,7 +221,7 @@
     </w:p>
     <w:p>
       <w:pPr>
-        <w:pStyle w:val="Listeafsnit"/>
+        <w:pStyle w:val="ListParagraph"/>
         <w:numPr>
           <w:ilvl w:val="0"/>
           <w:numId w:val="29"/>
@@ -261,7 +251,7 @@
     </w:p>
     <w:p>
       <w:pPr>
-        <w:pStyle w:val="Listeafsnit"/>
+        <w:pStyle w:val="ListParagraph"/>
         <w:spacing w:before="240" w:after="120"/>
       </w:pPr>
       <w:r>
@@ -427,7 +417,7 @@
     </w:p>
     <w:p>
       <w:pPr>
-        <w:pStyle w:val="Overskrift1"/>
+        <w:pStyle w:val="Heading1"/>
         <w:rPr>
           <w:rFonts w:asciiTheme="minorHAnsi" w:eastAsia="Times New Roman" w:hAnsiTheme="minorHAnsi"/>
           <w:lang w:eastAsia="da-DK"/>
@@ -450,7 +440,7 @@
     </w:p>
     <w:p>
       <w:pPr>
-        <w:pStyle w:val="Overskrift2"/>
+        <w:pStyle w:val="Heading2"/>
         <w:rPr>
           <w:rFonts w:asciiTheme="minorHAnsi" w:eastAsia="Times New Roman" w:hAnsiTheme="minorHAnsi" w:cs="Times New Roman"/>
           <w:b/>
@@ -615,7 +605,7 @@
     </w:p>
     <w:p>
       <w:pPr>
-        <w:pStyle w:val="Overskrift1"/>
+        <w:pStyle w:val="Heading1"/>
         <w:rPr>
           <w:rFonts w:asciiTheme="minorHAnsi" w:eastAsia="Times New Roman" w:hAnsiTheme="minorHAnsi" w:cs="Times New Roman"/>
           <w:b/>
@@ -724,7 +714,7 @@
     </w:p>
     <w:p>
       <w:pPr>
-        <w:pStyle w:val="Overskrift2"/>
+        <w:pStyle w:val="Heading2"/>
         <w:rPr>
           <w:rFonts w:asciiTheme="minorHAnsi" w:hAnsiTheme="minorHAnsi"/>
           <w:lang w:val="da-DK"/>
@@ -733,7 +723,7 @@
     </w:p>
     <w:p>
       <w:pPr>
-        <w:pStyle w:val="Overskrift2"/>
+        <w:pStyle w:val="Heading2"/>
         <w:rPr>
           <w:rFonts w:asciiTheme="minorHAnsi" w:hAnsiTheme="minorHAnsi"/>
           <w:lang w:val="da-DK"/>
@@ -764,7 +754,7 @@
     </w:p>
     <w:p>
       <w:pPr>
-        <w:pStyle w:val="Overskrift2"/>
+        <w:pStyle w:val="Heading2"/>
         <w:rPr>
           <w:rFonts w:asciiTheme="minorHAnsi" w:hAnsiTheme="minorHAnsi"/>
           <w:lang w:val="da-DK"/>
@@ -773,7 +763,7 @@
     </w:p>
     <w:p>
       <w:pPr>
-        <w:pStyle w:val="Overskrift2"/>
+        <w:pStyle w:val="Heading2"/>
         <w:rPr>
           <w:rFonts w:asciiTheme="minorHAnsi" w:hAnsiTheme="minorHAnsi"/>
           <w:lang w:val="da-DK"/>
@@ -789,7 +779,7 @@
     </w:p>
     <w:tbl>
       <w:tblPr>
-        <w:tblStyle w:val="Tabel-Gitter"/>
+        <w:tblStyle w:val="TableGrid"/>
         <w:tblW w:w="9351" w:type="dxa"/>
         <w:tblLayout w:type="fixed"/>
         <w:tblLook w:val="04A0" w:firstRow="1" w:lastRow="0" w:firstColumn="1" w:lastColumn="0" w:noHBand="0" w:noVBand="1"/>
@@ -816,21 +806,12 @@
                 <w:szCs w:val="24"/>
               </w:rPr>
             </w:pPr>
-            <w:proofErr w:type="spellStart"/>
             <w:r>
               <w:rPr>
                 <w:sz w:val="24"/>
                 <w:szCs w:val="24"/>
               </w:rPr>
-              <w:t>Testnr</w:t>
-            </w:r>
-            <w:proofErr w:type="spellEnd"/>
-            <w:r>
-              <w:rPr>
-                <w:sz w:val="24"/>
-                <w:szCs w:val="24"/>
-              </w:rPr>
-              <w:t>.</w:t>
+              <w:t>Testnr.</w:t>
             </w:r>
           </w:p>
         </w:tc>
@@ -955,18 +936,8 @@
                 <w:color w:val="000000"/>
                 <w:lang w:val="da-DK"/>
               </w:rPr>
-              <w:t xml:space="preserve">Erfaring med lignende </w:t>
-            </w:r>
-            <w:proofErr w:type="spellStart"/>
-            <w:r>
-              <w:rPr>
-                <w:rFonts w:asciiTheme="minorHAnsi" w:hAnsiTheme="minorHAnsi" w:cs="Arial"/>
-                <w:color w:val="000000"/>
-                <w:lang w:val="da-DK"/>
-              </w:rPr>
-              <w:t>apps</w:t>
-            </w:r>
-            <w:proofErr w:type="spellEnd"/>
+              <w:t>Erfaring med lignende apps</w:t>
+            </w:r>
           </w:p>
         </w:tc>
       </w:tr>
@@ -1630,15 +1601,10 @@
     </w:tbl>
     <w:p>
       <w:pPr>
-        <w:pStyle w:val="Billedtekst"/>
-      </w:pPr>
-      <w:proofErr w:type="spellStart"/>
+        <w:pStyle w:val="Caption"/>
+      </w:pPr>
       <w:r>
-        <w:t>Tabel</w:t>
-      </w:r>
-      <w:proofErr w:type="spellEnd"/>
-      <w:r>
-        <w:t xml:space="preserve"> </w:t>
+        <w:t xml:space="preserve">Tabel </w:t>
       </w:r>
       <w:r>
         <w:fldChar w:fldCharType="begin"/>
@@ -1659,13 +1625,8 @@
         <w:fldChar w:fldCharType="end"/>
       </w:r>
       <w:r>
-        <w:t xml:space="preserve">: Profiler for </w:t>
+        <w:t>: Profiler for testdeltagere</w:t>
       </w:r>
-      <w:proofErr w:type="spellStart"/>
-      <w:r>
-        <w:t>testdeltagere</w:t>
-      </w:r>
-      <w:proofErr w:type="spellEnd"/>
     </w:p>
     <w:p>
       <w:r>
@@ -1680,7 +1641,7 @@
     </w:p>
     <w:p>
       <w:pPr>
-        <w:pStyle w:val="Overskrift2"/>
+        <w:pStyle w:val="Heading2"/>
         <w:rPr>
           <w:rFonts w:asciiTheme="minorHAnsi" w:hAnsiTheme="minorHAnsi"/>
           <w:lang w:val="da-DK"/>
@@ -1689,7 +1650,7 @@
     </w:p>
     <w:p>
       <w:pPr>
-        <w:pStyle w:val="Overskrift2"/>
+        <w:pStyle w:val="Heading2"/>
         <w:rPr>
           <w:rFonts w:asciiTheme="minorHAnsi" w:hAnsiTheme="minorHAnsi" w:cs="Arial"/>
           <w:color w:val="000000"/>
@@ -1727,7 +1688,7 @@
     </w:p>
     <w:tbl>
       <w:tblPr>
-        <w:tblStyle w:val="Tabel-Gitter"/>
+        <w:tblStyle w:val="TableGrid"/>
         <w:tblW w:w="0" w:type="auto"/>
         <w:tblBorders>
           <w:top w:val="none" w:sz="0" w:space="0" w:color="auto"/>
@@ -2207,13 +2168,13 @@
     </w:tbl>
     <w:p>
       <w:pPr>
-        <w:pStyle w:val="Overskrift2"/>
+        <w:pStyle w:val="Heading2"/>
         <w:rPr>
           <w:rFonts w:asciiTheme="minorHAnsi" w:hAnsiTheme="minorHAnsi"/>
           <w:lang w:val="da-DK"/>
         </w:rPr>
       </w:pPr>
-      <w:bookmarkStart w:id="1" w:name="_Toc448331587"/>
+      <w:bookmarkStart w:id="0" w:name="_Toc448331587"/>
       <w:r>
         <w:rPr>
           <w:rFonts w:asciiTheme="minorHAnsi" w:hAnsiTheme="minorHAnsi"/>
@@ -2221,7 +2182,7 @@
         </w:rPr>
         <w:t>Anvendte konventioner</w:t>
       </w:r>
-      <w:bookmarkEnd w:id="1"/>
+      <w:bookmarkEnd w:id="0"/>
     </w:p>
     <w:p>
       <w:pPr>
@@ -2465,7 +2426,7 @@
     <w:p/>
     <w:p>
       <w:pPr>
-        <w:pStyle w:val="Overskrift1"/>
+        <w:pStyle w:val="Heading1"/>
         <w:rPr>
           <w:rFonts w:asciiTheme="minorHAnsi" w:hAnsiTheme="minorHAnsi"/>
         </w:rPr>
@@ -2484,7 +2445,7 @@
     </w:p>
     <w:p>
       <w:pPr>
-        <w:pStyle w:val="Overskrift1"/>
+        <w:pStyle w:val="Heading1"/>
         <w:rPr>
           <w:rFonts w:asciiTheme="minorHAnsi" w:hAnsiTheme="minorHAnsi"/>
         </w:rPr>
@@ -2492,7 +2453,7 @@
     </w:p>
     <w:p>
       <w:pPr>
-        <w:pStyle w:val="Overskrift1"/>
+        <w:pStyle w:val="Heading1"/>
         <w:rPr>
           <w:rFonts w:asciiTheme="minorHAnsi" w:hAnsiTheme="minorHAnsi"/>
         </w:rPr>
@@ -2506,7 +2467,7 @@
     </w:p>
     <w:p>
       <w:pPr>
-        <w:pStyle w:val="Overskrift2"/>
+        <w:pStyle w:val="Heading2"/>
         <w:rPr>
           <w:rFonts w:asciiTheme="minorHAnsi" w:hAnsiTheme="minorHAnsi"/>
           <w:lang w:val="da-DK"/>
@@ -2522,7 +2483,7 @@
     </w:p>
     <w:tbl>
       <w:tblPr>
-        <w:tblStyle w:val="Tabel-Gitter"/>
+        <w:tblStyle w:val="TableGrid"/>
         <w:tblW w:w="0" w:type="auto"/>
         <w:tblLook w:val="04A0" w:firstRow="1" w:lastRow="0" w:firstColumn="1" w:lastColumn="0" w:noHBand="0" w:noVBand="1"/>
       </w:tblPr>
@@ -2602,16 +2563,28 @@
             <w:tcW w:w="8924" w:type="dxa"/>
           </w:tcPr>
           <w:p>
-            <w:r>
+            <w:pPr>
+              <w:spacing w:before="240" w:after="120"/>
+              <w:rPr>
+                <w:color w:val="44546A" w:themeColor="text2"/>
+              </w:rPr>
+            </w:pPr>
+            <w:r>
+              <w:rPr>
+                <w:color w:val="44546A" w:themeColor="text2"/>
+              </w:rPr>
               <w:t>Effektiv menu</w:t>
             </w:r>
           </w:p>
           <w:p>
-            <w:r>
-              <w:t xml:space="preserve">Tre </w:t>
-            </w:r>
-            <w:r>
-              <w:t>deltagere fandt menuen hjælpsom og intuitiv</w:t>
+            <w:pPr>
+              <w:spacing w:after="120"/>
+            </w:pPr>
+            <w:r>
+              <w:t>Tre deltagere fandt menuen hjælpsom og intuitiv</w:t>
+            </w:r>
+            <w:r>
+              <w:t>.</w:t>
             </w:r>
           </w:p>
         </w:tc>
@@ -2631,6 +2604,47 @@
                 <w:lang w:eastAsia="da-DK"/>
               </w:rPr>
             </w:pPr>
+            <w:r>
+              <w:rPr>
+                <w:noProof/>
+                <w:lang w:eastAsia="da-DK"/>
+              </w:rPr>
+              <w:drawing>
+                <wp:inline distT="0" distB="0" distL="0" distR="0" wp14:anchorId="3FF3A703" wp14:editId="015AF0BD">
+                  <wp:extent cx="294640" cy="285433"/>
+                  <wp:effectExtent l="0" t="0" r="0" b="635"/>
+                  <wp:docPr id="7" name="Picture 7"/>
+                  <wp:cNvGraphicFramePr>
+                    <a:graphicFrameLocks xmlns:a="http://schemas.openxmlformats.org/drawingml/2006/main" noChangeAspect="1"/>
+                  </wp:cNvGraphicFramePr>
+                  <a:graphic xmlns:a="http://schemas.openxmlformats.org/drawingml/2006/main">
+                    <a:graphicData uri="http://schemas.openxmlformats.org/drawingml/2006/picture">
+                      <pic:pic xmlns:pic="http://schemas.openxmlformats.org/drawingml/2006/picture">
+                        <pic:nvPicPr>
+                          <pic:cNvPr id="1" name=""/>
+                          <pic:cNvPicPr/>
+                        </pic:nvPicPr>
+                        <pic:blipFill>
+                          <a:blip r:embed="rId7"/>
+                          <a:stretch>
+                            <a:fillRect/>
+                          </a:stretch>
+                        </pic:blipFill>
+                        <pic:spPr>
+                          <a:xfrm>
+                            <a:off x="0" y="0"/>
+                            <a:ext cx="302660" cy="293203"/>
+                          </a:xfrm>
+                          <a:prstGeom prst="rect">
+                            <a:avLst/>
+                          </a:prstGeom>
+                        </pic:spPr>
+                      </pic:pic>
+                    </a:graphicData>
+                  </a:graphic>
+                </wp:inline>
+              </w:drawing>
+            </w:r>
           </w:p>
         </w:tc>
         <w:tc>
@@ -2638,13 +2652,28 @@
             <w:tcW w:w="8924" w:type="dxa"/>
           </w:tcPr>
           <w:p>
-            <w:r>
+            <w:pPr>
+              <w:spacing w:before="240" w:after="120"/>
+              <w:rPr>
+                <w:color w:val="44546A" w:themeColor="text2"/>
+              </w:rPr>
+            </w:pPr>
+            <w:r>
+              <w:rPr>
+                <w:color w:val="44546A" w:themeColor="text2"/>
+              </w:rPr>
               <w:t>God ide: Større bogstaver</w:t>
             </w:r>
           </w:p>
           <w:p>
+            <w:pPr>
+              <w:spacing w:after="120"/>
+            </w:pPr>
             <w:r>
               <w:t>En deltager foreslog større bogstavsstørrelse</w:t>
+            </w:r>
+            <w:r>
+              <w:t>.</w:t>
             </w:r>
           </w:p>
         </w:tc>
@@ -2664,6 +2693,47 @@
                 <w:lang w:eastAsia="da-DK"/>
               </w:rPr>
             </w:pPr>
+            <w:r>
+              <w:rPr>
+                <w:noProof/>
+                <w:lang w:eastAsia="da-DK"/>
+              </w:rPr>
+              <w:drawing>
+                <wp:inline distT="0" distB="0" distL="0" distR="0" wp14:anchorId="3FF3A703" wp14:editId="015AF0BD">
+                  <wp:extent cx="294640" cy="285433"/>
+                  <wp:effectExtent l="0" t="0" r="0" b="635"/>
+                  <wp:docPr id="10" name="Picture 10"/>
+                  <wp:cNvGraphicFramePr>
+                    <a:graphicFrameLocks xmlns:a="http://schemas.openxmlformats.org/drawingml/2006/main" noChangeAspect="1"/>
+                  </wp:cNvGraphicFramePr>
+                  <a:graphic xmlns:a="http://schemas.openxmlformats.org/drawingml/2006/main">
+                    <a:graphicData uri="http://schemas.openxmlformats.org/drawingml/2006/picture">
+                      <pic:pic xmlns:pic="http://schemas.openxmlformats.org/drawingml/2006/picture">
+                        <pic:nvPicPr>
+                          <pic:cNvPr id="1" name=""/>
+                          <pic:cNvPicPr/>
+                        </pic:nvPicPr>
+                        <pic:blipFill>
+                          <a:blip r:embed="rId7"/>
+                          <a:stretch>
+                            <a:fillRect/>
+                          </a:stretch>
+                        </pic:blipFill>
+                        <pic:spPr>
+                          <a:xfrm>
+                            <a:off x="0" y="0"/>
+                            <a:ext cx="302660" cy="293203"/>
+                          </a:xfrm>
+                          <a:prstGeom prst="rect">
+                            <a:avLst/>
+                          </a:prstGeom>
+                        </pic:spPr>
+                      </pic:pic>
+                    </a:graphicData>
+                  </a:graphic>
+                </wp:inline>
+              </w:drawing>
+            </w:r>
           </w:p>
         </w:tc>
         <w:tc>
@@ -2671,13 +2741,34 @@
             <w:tcW w:w="8924" w:type="dxa"/>
           </w:tcPr>
           <w:p>
-            <w:r>
+            <w:pPr>
+              <w:spacing w:before="240" w:after="120"/>
+              <w:rPr>
+                <w:color w:val="44546A" w:themeColor="text2"/>
+              </w:rPr>
+            </w:pPr>
+            <w:r>
+              <w:rPr>
+                <w:color w:val="44546A" w:themeColor="text2"/>
+              </w:rPr>
               <w:t>God ide: Billeder</w:t>
             </w:r>
           </w:p>
           <w:p>
-            <w:r>
-              <w:t>To deltager foreslog inkludering af billeder (af f.eks. produkter)</w:t>
+            <w:pPr>
+              <w:spacing w:after="120"/>
+            </w:pPr>
+            <w:r>
+              <w:t>To deltager</w:t>
+            </w:r>
+            <w:r>
+              <w:t>e</w:t>
+            </w:r>
+            <w:r>
+              <w:t xml:space="preserve"> foreslog inkludering af billeder (af f.eks. produkter)</w:t>
+            </w:r>
+            <w:r>
+              <w:t>.</w:t>
             </w:r>
           </w:p>
         </w:tc>
@@ -2685,7 +2776,8 @@
     </w:tbl>
     <w:p>
       <w:pPr>
-        <w:pStyle w:val="Overskrift2"/>
+        <w:pStyle w:val="Heading2"/>
+        <w:spacing w:after="120"/>
         <w:rPr>
           <w:rFonts w:asciiTheme="minorHAnsi" w:hAnsiTheme="minorHAnsi"/>
           <w:lang w:val="da-DK"/>
@@ -2694,7 +2786,8 @@
     </w:p>
     <w:p>
       <w:pPr>
-        <w:pStyle w:val="Overskrift2"/>
+        <w:pStyle w:val="Heading2"/>
+        <w:spacing w:after="120"/>
         <w:rPr>
           <w:rFonts w:asciiTheme="minorHAnsi" w:hAnsiTheme="minorHAnsi"/>
           <w:lang w:val="da-DK"/>
@@ -2710,7 +2803,7 @@
     </w:p>
     <w:tbl>
       <w:tblPr>
-        <w:tblStyle w:val="Tabel-Gitter"/>
+        <w:tblStyle w:val="TableGrid"/>
         <w:tblW w:w="0" w:type="auto"/>
         <w:tblLook w:val="04A0" w:firstRow="1" w:lastRow="0" w:firstColumn="1" w:lastColumn="0" w:noHBand="0" w:noVBand="1"/>
       </w:tblPr>
@@ -2790,16 +2883,28 @@
             <w:tcW w:w="8924" w:type="dxa"/>
           </w:tcPr>
           <w:p>
-            <w:r>
+            <w:pPr>
+              <w:spacing w:before="240" w:after="120"/>
+              <w:rPr>
+                <w:color w:val="44546A" w:themeColor="text2"/>
+              </w:rPr>
+            </w:pPr>
+            <w:r>
+              <w:rPr>
+                <w:color w:val="44546A" w:themeColor="text2"/>
+              </w:rPr>
               <w:t>Overskuelig plan</w:t>
             </w:r>
           </w:p>
           <w:p>
-            <w:r>
-              <w:t xml:space="preserve">Fire deltagere fandt planen </w:t>
-            </w:r>
-            <w:r>
-              <w:t>nem at bruge</w:t>
+            <w:pPr>
+              <w:spacing w:after="120"/>
+            </w:pPr>
+            <w:r>
+              <w:t>Fire deltagere fandt planen nem at bruge</w:t>
+            </w:r>
+            <w:r>
+              <w:t>.</w:t>
             </w:r>
           </w:p>
         </w:tc>
@@ -2819,42 +2924,62 @@
                 <w:lang w:eastAsia="da-DK"/>
               </w:rPr>
             </w:pPr>
-          </w:p>
-        </w:tc>
-        <w:tc>
-          <w:tcPr>
-            <w:tcW w:w="8924" w:type="dxa"/>
-          </w:tcPr>
-          <w:p>
-            <w:r>
-              <w:t>Det er let at skifte vært</w:t>
-            </w:r>
-          </w:p>
-          <w:p>
-            <w:r>
-              <w:t>Alle deltager</w:t>
-            </w:r>
-            <w:r>
-              <w:t>e havde nemt ved at skifte vært</w:t>
-            </w:r>
-          </w:p>
-        </w:tc>
-      </w:tr>
-      <w:tr>
-        <w:tc>
-          <w:tcPr>
-            <w:tcW w:w="704" w:type="dxa"/>
-          </w:tcPr>
-          <w:p>
-            <w:pPr>
-              <w:spacing w:before="120" w:after="120"/>
+            <w:r>
               <w:rPr>
                 <w:rFonts w:cs="Arial"/>
                 <w:noProof/>
                 <w:color w:val="000000"/>
                 <w:lang w:eastAsia="da-DK"/>
               </w:rPr>
-            </w:pPr>
+              <w:drawing>
+                <wp:inline distT="0" distB="0" distL="0" distR="0" wp14:anchorId="0A0E4AEE" wp14:editId="615D3871">
+                  <wp:extent cx="266700" cy="232757"/>
+                  <wp:effectExtent l="0" t="0" r="0" b="0"/>
+                  <wp:docPr id="3" name="Picture 3"/>
+                  <wp:cNvGraphicFramePr>
+                    <a:graphicFrameLocks xmlns:a="http://schemas.openxmlformats.org/drawingml/2006/main" noChangeAspect="1"/>
+                  </wp:cNvGraphicFramePr>
+                  <a:graphic xmlns:a="http://schemas.openxmlformats.org/drawingml/2006/main">
+                    <a:graphicData uri="http://schemas.openxmlformats.org/drawingml/2006/picture">
+                      <pic:pic xmlns:pic="http://schemas.openxmlformats.org/drawingml/2006/picture">
+                        <pic:nvPicPr>
+                          <pic:cNvPr id="0" name="Picture 1"/>
+                          <pic:cNvPicPr>
+                            <a:picLocks noChangeAspect="1" noChangeArrowheads="1"/>
+                          </pic:cNvPicPr>
+                        </pic:nvPicPr>
+                        <pic:blipFill>
+                          <a:blip r:embed="rId6">
+                            <a:extLst>
+                              <a:ext uri="{28A0092B-C50C-407E-A947-70E740481C1C}">
+                                <a14:useLocalDpi xmlns:a14="http://schemas.microsoft.com/office/drawing/2010/main" val="0"/>
+                              </a:ext>
+                            </a:extLst>
+                          </a:blip>
+                          <a:srcRect/>
+                          <a:stretch>
+                            <a:fillRect/>
+                          </a:stretch>
+                        </pic:blipFill>
+                        <pic:spPr bwMode="auto">
+                          <a:xfrm>
+                            <a:off x="0" y="0"/>
+                            <a:ext cx="285517" cy="249179"/>
+                          </a:xfrm>
+                          <a:prstGeom prst="rect">
+                            <a:avLst/>
+                          </a:prstGeom>
+                          <a:noFill/>
+                          <a:ln>
+                            <a:noFill/>
+                          </a:ln>
+                        </pic:spPr>
+                      </pic:pic>
+                    </a:graphicData>
+                  </a:graphic>
+                </wp:inline>
+              </w:drawing>
+            </w:r>
           </w:p>
         </w:tc>
         <w:tc>
@@ -2872,25 +2997,20 @@
               <w:rPr>
                 <w:color w:val="44546A" w:themeColor="text2"/>
               </w:rPr>
-              <w:t>Usikkerhed omkring placering af værtsskift</w:t>
-            </w:r>
-          </w:p>
-          <w:p>
-            <w:r>
-              <w:t>En deltager var usikker på, om man kunne ændre værten ved at trykke på fanen</w:t>
-            </w:r>
-          </w:p>
-          <w:p>
-            <w:r>
-              <w:t>Løsningsforslag: En deltager foreslog visuel ændring af vært ved hover</w:t>
+              <w:t>Det er let at skifte vært</w:t>
+            </w:r>
+          </w:p>
+          <w:p>
+            <w:r>
+              <w:t>Alle deltagere havde nemt ved at skifte vært</w:t>
+            </w:r>
+            <w:r>
+              <w:t>.</w:t>
             </w:r>
           </w:p>
           <w:p>
             <w:pPr>
               <w:spacing w:before="240" w:after="120"/>
-              <w:rPr>
-                <w:color w:val="44546A" w:themeColor="text2"/>
-              </w:rPr>
             </w:pPr>
             <w:r>
               <w:rPr>
@@ -2902,7 +3022,13 @@
               <w:t xml:space="preserve">: </w:t>
             </w:r>
             <w:r>
-              <w:t>””</w:t>
+              <w:t>”</w:t>
+            </w:r>
+            <w:r>
+              <w:t>Det var super enkelt</w:t>
+            </w:r>
+            <w:r>
+              <w:t>”</w:t>
             </w:r>
           </w:p>
         </w:tc>
@@ -2922,6 +3048,47 @@
                 <w:lang w:eastAsia="da-DK"/>
               </w:rPr>
             </w:pPr>
+            <w:r>
+              <w:rPr>
+                <w:noProof/>
+                <w:lang w:eastAsia="da-DK"/>
+              </w:rPr>
+              <w:drawing>
+                <wp:inline distT="0" distB="0" distL="0" distR="0" wp14:anchorId="3B849081" wp14:editId="67A87DE0">
+                  <wp:extent cx="235432" cy="243840"/>
+                  <wp:effectExtent l="0" t="0" r="0" b="3810"/>
+                  <wp:docPr id="22" name="Picture 22"/>
+                  <wp:cNvGraphicFramePr>
+                    <a:graphicFrameLocks xmlns:a="http://schemas.openxmlformats.org/drawingml/2006/main" noChangeAspect="1"/>
+                  </wp:cNvGraphicFramePr>
+                  <a:graphic xmlns:a="http://schemas.openxmlformats.org/drawingml/2006/main">
+                    <a:graphicData uri="http://schemas.openxmlformats.org/drawingml/2006/picture">
+                      <pic:pic xmlns:pic="http://schemas.openxmlformats.org/drawingml/2006/picture">
+                        <pic:nvPicPr>
+                          <pic:cNvPr id="1" name=""/>
+                          <pic:cNvPicPr/>
+                        </pic:nvPicPr>
+                        <pic:blipFill>
+                          <a:blip r:embed="rId8"/>
+                          <a:stretch>
+                            <a:fillRect/>
+                          </a:stretch>
+                        </pic:blipFill>
+                        <pic:spPr>
+                          <a:xfrm>
+                            <a:off x="0" y="0"/>
+                            <a:ext cx="241639" cy="250268"/>
+                          </a:xfrm>
+                          <a:prstGeom prst="rect">
+                            <a:avLst/>
+                          </a:prstGeom>
+                        </pic:spPr>
+                      </pic:pic>
+                    </a:graphicData>
+                  </a:graphic>
+                </wp:inline>
+              </w:drawing>
+            </w:r>
           </w:p>
         </w:tc>
         <w:tc>
@@ -2929,16 +3096,39 @@
             <w:tcW w:w="8924" w:type="dxa"/>
           </w:tcPr>
           <w:p>
-            <w:r>
-              <w:t>Usikkerhed omkring lukning af ugedage-faner</w:t>
-            </w:r>
-          </w:p>
-          <w:p>
-            <w:r>
-              <w:t>Tre deltagere havde problemer med at lukke ugedage-faner under p</w:t>
-            </w:r>
-            <w:r>
-              <w:t>lanen</w:t>
+            <w:pPr>
+              <w:spacing w:before="240" w:after="120"/>
+              <w:rPr>
+                <w:color w:val="44546A" w:themeColor="text2"/>
+              </w:rPr>
+            </w:pPr>
+            <w:r>
+              <w:rPr>
+                <w:color w:val="44546A" w:themeColor="text2"/>
+              </w:rPr>
+              <w:t>Usikkerhed omkring placering af værtsskift</w:t>
+            </w:r>
+          </w:p>
+          <w:p>
+            <w:r>
+              <w:t>En deltager var usikker på, om man kunne ændre værten ved at trykke på fanen</w:t>
+            </w:r>
+            <w:r>
+              <w:t>.</w:t>
+            </w:r>
+          </w:p>
+          <w:p>
+            <w:pPr>
+              <w:spacing w:before="240" w:after="120"/>
+            </w:pPr>
+            <w:r>
+              <w:rPr>
+                <w:b/>
+              </w:rPr>
+              <w:t>Løsningsforslag</w:t>
+            </w:r>
+            <w:r>
+              <w:t>: En deltager foreslog visuel ændring af vært ved hover</w:t>
             </w:r>
           </w:p>
         </w:tc>
@@ -2958,6 +3148,47 @@
                 <w:lang w:eastAsia="da-DK"/>
               </w:rPr>
             </w:pPr>
+            <w:r>
+              <w:rPr>
+                <w:noProof/>
+                <w:lang w:eastAsia="da-DK"/>
+              </w:rPr>
+              <w:drawing>
+                <wp:inline distT="0" distB="0" distL="0" distR="0" wp14:anchorId="4BD0E705" wp14:editId="283B9584">
+                  <wp:extent cx="235432" cy="243840"/>
+                  <wp:effectExtent l="0" t="0" r="0" b="3810"/>
+                  <wp:docPr id="14" name="Picture 14"/>
+                  <wp:cNvGraphicFramePr>
+                    <a:graphicFrameLocks xmlns:a="http://schemas.openxmlformats.org/drawingml/2006/main" noChangeAspect="1"/>
+                  </wp:cNvGraphicFramePr>
+                  <a:graphic xmlns:a="http://schemas.openxmlformats.org/drawingml/2006/main">
+                    <a:graphicData uri="http://schemas.openxmlformats.org/drawingml/2006/picture">
+                      <pic:pic xmlns:pic="http://schemas.openxmlformats.org/drawingml/2006/picture">
+                        <pic:nvPicPr>
+                          <pic:cNvPr id="1" name=""/>
+                          <pic:cNvPicPr/>
+                        </pic:nvPicPr>
+                        <pic:blipFill>
+                          <a:blip r:embed="rId8"/>
+                          <a:stretch>
+                            <a:fillRect/>
+                          </a:stretch>
+                        </pic:blipFill>
+                        <pic:spPr>
+                          <a:xfrm>
+                            <a:off x="0" y="0"/>
+                            <a:ext cx="241639" cy="250268"/>
+                          </a:xfrm>
+                          <a:prstGeom prst="rect">
+                            <a:avLst/>
+                          </a:prstGeom>
+                        </pic:spPr>
+                      </pic:pic>
+                    </a:graphicData>
+                  </a:graphic>
+                </wp:inline>
+              </w:drawing>
+            </w:r>
           </w:p>
         </w:tc>
         <w:tc>
@@ -2965,35 +3196,47 @@
             <w:tcW w:w="8924" w:type="dxa"/>
           </w:tcPr>
           <w:p>
-            <w:r>
-              <w:t>Forvirring omkring afløser-ratio-tallene og limbo</w:t>
-            </w:r>
-          </w:p>
-          <w:p>
-            <w:r>
-              <w:t xml:space="preserve">Tre deltagere undrede sig over tallet efter deltagerne i </w:t>
-            </w:r>
-            <w:proofErr w:type="spellStart"/>
-            <w:r>
-              <w:t>dropdown</w:t>
-            </w:r>
-            <w:proofErr w:type="spellEnd"/>
-            <w:r>
-              <w:t>-menuerne</w:t>
-            </w:r>
-            <w:r>
-              <w:t xml:space="preserve"> samt limbo</w:t>
-            </w:r>
-          </w:p>
-          <w:p>
-            <w:r>
-              <w:t xml:space="preserve">Løsningsforslag: </w:t>
-            </w:r>
-            <w:r>
-              <w:t>To deltage</w:t>
-            </w:r>
-            <w:r>
-              <w:t>re foreslog en guide til planen</w:t>
+            <w:pPr>
+              <w:spacing w:before="240" w:after="120"/>
+              <w:rPr>
+                <w:color w:val="44546A" w:themeColor="text2"/>
+              </w:rPr>
+            </w:pPr>
+            <w:r>
+              <w:rPr>
+                <w:color w:val="44546A" w:themeColor="text2"/>
+              </w:rPr>
+              <w:t>Usikkerhed omkring lukning af ugedage-faner</w:t>
+            </w:r>
+          </w:p>
+          <w:p>
+            <w:r>
+              <w:t>Tre d</w:t>
+            </w:r>
+            <w:r>
+              <w:t>eltagere forsøgte flere gange at lukke ugedage-faner ved at trykke uden for fane-området.</w:t>
+            </w:r>
+          </w:p>
+          <w:p>
+            <w:pPr>
+              <w:spacing w:before="240" w:after="120"/>
+            </w:pPr>
+            <w:r>
+              <w:rPr>
+                <w:b/>
+              </w:rPr>
+              <w:t>Løsningsforslag</w:t>
+            </w:r>
+            <w:r>
+              <w:t xml:space="preserve">: Gør det muligt at lukke fanen ved at trykke uden for </w:t>
+            </w:r>
+            <w:r>
+              <w:t>plan</w:t>
+            </w:r>
+            <w:bookmarkStart w:id="1" w:name="_GoBack"/>
+            <w:bookmarkEnd w:id="1"/>
+            <w:r>
+              <w:t>-området.</w:t>
             </w:r>
           </w:p>
         </w:tc>
@@ -3013,20 +3256,97 @@
                 <w:lang w:eastAsia="da-DK"/>
               </w:rPr>
             </w:pPr>
+            <w:r>
+              <w:rPr>
+                <w:noProof/>
+                <w:lang w:eastAsia="da-DK"/>
+              </w:rPr>
+              <w:drawing>
+                <wp:inline distT="0" distB="0" distL="0" distR="0" wp14:anchorId="4BD0E705" wp14:editId="283B9584">
+                  <wp:extent cx="235432" cy="243840"/>
+                  <wp:effectExtent l="0" t="0" r="0" b="3810"/>
+                  <wp:docPr id="16" name="Picture 16"/>
+                  <wp:cNvGraphicFramePr>
+                    <a:graphicFrameLocks xmlns:a="http://schemas.openxmlformats.org/drawingml/2006/main" noChangeAspect="1"/>
+                  </wp:cNvGraphicFramePr>
+                  <a:graphic xmlns:a="http://schemas.openxmlformats.org/drawingml/2006/main">
+                    <a:graphicData uri="http://schemas.openxmlformats.org/drawingml/2006/picture">
+                      <pic:pic xmlns:pic="http://schemas.openxmlformats.org/drawingml/2006/picture">
+                        <pic:nvPicPr>
+                          <pic:cNvPr id="1" name=""/>
+                          <pic:cNvPicPr/>
+                        </pic:nvPicPr>
+                        <pic:blipFill>
+                          <a:blip r:embed="rId8"/>
+                          <a:stretch>
+                            <a:fillRect/>
+                          </a:stretch>
+                        </pic:blipFill>
+                        <pic:spPr>
+                          <a:xfrm>
+                            <a:off x="0" y="0"/>
+                            <a:ext cx="241639" cy="250268"/>
+                          </a:xfrm>
+                          <a:prstGeom prst="rect">
+                            <a:avLst/>
+                          </a:prstGeom>
+                        </pic:spPr>
+                      </pic:pic>
+                    </a:graphicData>
+                  </a:graphic>
+                </wp:inline>
+              </w:drawing>
+            </w:r>
           </w:p>
         </w:tc>
         <w:tc>
           <w:tcPr>
             <w:tcW w:w="8924" w:type="dxa"/>
           </w:tcPr>
-          <w:p/>
-          <w:p/>
+          <w:p>
+            <w:pPr>
+              <w:spacing w:before="240" w:after="120"/>
+              <w:rPr>
+                <w:color w:val="44546A" w:themeColor="text2"/>
+              </w:rPr>
+            </w:pPr>
+            <w:r>
+              <w:rPr>
+                <w:color w:val="44546A" w:themeColor="text2"/>
+              </w:rPr>
+              <w:t>Forvirring omkring afløser-ratio-tallene og limbo</w:t>
+            </w:r>
+          </w:p>
+          <w:p>
+            <w:r>
+              <w:lastRenderedPageBreak/>
+              <w:t>Tre deltagere undrede sig over tallet efter deltagerne i dropdown-menuerne samt limbo</w:t>
+            </w:r>
+            <w:r>
+              <w:t>.</w:t>
+            </w:r>
+          </w:p>
+          <w:p>
+            <w:pPr>
+              <w:spacing w:before="240" w:after="120"/>
+            </w:pPr>
+            <w:r>
+              <w:rPr>
+                <w:b/>
+              </w:rPr>
+              <w:t>Løsningsforslag</w:t>
+            </w:r>
+            <w:r>
+              <w:t>: To deltagere foreslog en guide til planen</w:t>
+            </w:r>
+          </w:p>
         </w:tc>
       </w:tr>
     </w:tbl>
     <w:p>
       <w:pPr>
-        <w:pStyle w:val="Overskrift2"/>
+        <w:pStyle w:val="Heading2"/>
+        <w:spacing w:after="120"/>
         <w:rPr>
           <w:rFonts w:asciiTheme="minorHAnsi" w:hAnsiTheme="minorHAnsi"/>
           <w:lang w:val="da-DK"/>
@@ -3035,7 +3355,8 @@
     </w:p>
     <w:p>
       <w:pPr>
-        <w:pStyle w:val="Overskrift2"/>
+        <w:pStyle w:val="Heading2"/>
+        <w:spacing w:after="120"/>
         <w:rPr>
           <w:rFonts w:asciiTheme="minorHAnsi" w:hAnsiTheme="minorHAnsi"/>
         </w:rPr>
@@ -3047,32 +3368,16 @@
         </w:rPr>
         <w:t>Tilføj/</w:t>
       </w:r>
-      <w:proofErr w:type="spellStart"/>
       <w:r>
         <w:rPr>
           <w:rFonts w:asciiTheme="minorHAnsi" w:hAnsiTheme="minorHAnsi"/>
         </w:rPr>
-        <w:t>rediger</w:t>
+        <w:t>rediger/fjern</w:t>
       </w:r>
-      <w:proofErr w:type="spellEnd"/>
-      <w:r>
-        <w:rPr>
-          <w:rFonts w:asciiTheme="minorHAnsi" w:hAnsiTheme="minorHAnsi"/>
-        </w:rPr>
-        <w:t>/</w:t>
-      </w:r>
-      <w:proofErr w:type="spellStart"/>
-      <w:r>
-        <w:rPr>
-          <w:rFonts w:asciiTheme="minorHAnsi" w:hAnsiTheme="minorHAnsi"/>
-        </w:rPr>
-        <w:t>fjern</w:t>
-      </w:r>
-      <w:proofErr w:type="spellEnd"/>
     </w:p>
     <w:tbl>
       <w:tblPr>
-        <w:tblStyle w:val="Tabel-Gitter"/>
+        <w:tblStyle w:val="TableGrid"/>
         <w:tblW w:w="0" w:type="auto"/>
         <w:tblLook w:val="04A0" w:firstRow="1" w:lastRow="0" w:firstColumn="1" w:lastColumn="0" w:noHBand="0" w:noVBand="1"/>
       </w:tblPr>
@@ -3152,19 +3457,31 @@
             <w:tcW w:w="8924" w:type="dxa"/>
           </w:tcPr>
           <w:p>
-            <w:r>
+            <w:pPr>
+              <w:spacing w:before="240" w:after="120"/>
+              <w:rPr>
+                <w:color w:val="44546A" w:themeColor="text2"/>
+              </w:rPr>
+            </w:pPr>
+            <w:r>
+              <w:rPr>
+                <w:color w:val="44546A" w:themeColor="text2"/>
+              </w:rPr>
               <w:t>Det er nemt at tilføje ting</w:t>
             </w:r>
           </w:p>
           <w:p>
-            <w:r>
-              <w:t>Alle deltagere</w:t>
-            </w:r>
-            <w:r>
-              <w:t xml:space="preserve"> havde nemt ved at tilføje </w:t>
+            <w:pPr>
+              <w:spacing w:after="120"/>
+            </w:pPr>
+            <w:r>
+              <w:t xml:space="preserve">Alle deltagere havde nemt ved at tilføje </w:t>
             </w:r>
             <w:r>
               <w:t>både produkter og deltagere</w:t>
+            </w:r>
+            <w:r>
+              <w:t>.</w:t>
             </w:r>
           </w:p>
         </w:tc>
@@ -3184,45 +3501,62 @@
                 <w:lang w:eastAsia="da-DK"/>
               </w:rPr>
             </w:pPr>
-          </w:p>
-        </w:tc>
-        <w:tc>
-          <w:tcPr>
-            <w:tcW w:w="8924" w:type="dxa"/>
-          </w:tcPr>
-          <w:p>
-            <w:r>
-              <w:t>Det er nemt at slette ting</w:t>
-            </w:r>
-          </w:p>
-          <w:p>
-            <w:r>
-              <w:t>Alle deltager</w:t>
-            </w:r>
-            <w:r>
-              <w:t xml:space="preserve">e havde nemt ved at slette </w:t>
-            </w:r>
-            <w:r>
-              <w:t>både produkter og deltagere</w:t>
-            </w:r>
-          </w:p>
-        </w:tc>
-      </w:tr>
-      <w:tr>
-        <w:tc>
-          <w:tcPr>
-            <w:tcW w:w="704" w:type="dxa"/>
-          </w:tcPr>
-          <w:p>
-            <w:pPr>
-              <w:spacing w:before="120" w:after="120"/>
+            <w:r>
               <w:rPr>
                 <w:rFonts w:cs="Arial"/>
                 <w:noProof/>
                 <w:color w:val="000000"/>
                 <w:lang w:eastAsia="da-DK"/>
               </w:rPr>
-            </w:pPr>
+              <w:drawing>
+                <wp:inline distT="0" distB="0" distL="0" distR="0" wp14:anchorId="0A0E4AEE" wp14:editId="615D3871">
+                  <wp:extent cx="266700" cy="232757"/>
+                  <wp:effectExtent l="0" t="0" r="0" b="0"/>
+                  <wp:docPr id="2" name="Picture 2"/>
+                  <wp:cNvGraphicFramePr>
+                    <a:graphicFrameLocks xmlns:a="http://schemas.openxmlformats.org/drawingml/2006/main" noChangeAspect="1"/>
+                  </wp:cNvGraphicFramePr>
+                  <a:graphic xmlns:a="http://schemas.openxmlformats.org/drawingml/2006/main">
+                    <a:graphicData uri="http://schemas.openxmlformats.org/drawingml/2006/picture">
+                      <pic:pic xmlns:pic="http://schemas.openxmlformats.org/drawingml/2006/picture">
+                        <pic:nvPicPr>
+                          <pic:cNvPr id="0" name="Picture 1"/>
+                          <pic:cNvPicPr>
+                            <a:picLocks noChangeAspect="1" noChangeArrowheads="1"/>
+                          </pic:cNvPicPr>
+                        </pic:nvPicPr>
+                        <pic:blipFill>
+                          <a:blip r:embed="rId6">
+                            <a:extLst>
+                              <a:ext uri="{28A0092B-C50C-407E-A947-70E740481C1C}">
+                                <a14:useLocalDpi xmlns:a14="http://schemas.microsoft.com/office/drawing/2010/main" val="0"/>
+                              </a:ext>
+                            </a:extLst>
+                          </a:blip>
+                          <a:srcRect/>
+                          <a:stretch>
+                            <a:fillRect/>
+                          </a:stretch>
+                        </pic:blipFill>
+                        <pic:spPr bwMode="auto">
+                          <a:xfrm>
+                            <a:off x="0" y="0"/>
+                            <a:ext cx="285517" cy="249179"/>
+                          </a:xfrm>
+                          <a:prstGeom prst="rect">
+                            <a:avLst/>
+                          </a:prstGeom>
+                          <a:noFill/>
+                          <a:ln>
+                            <a:noFill/>
+                          </a:ln>
+                        </pic:spPr>
+                      </pic:pic>
+                    </a:graphicData>
+                  </a:graphic>
+                </wp:inline>
+              </w:drawing>
+            </w:r>
           </w:p>
         </w:tc>
         <w:tc>
@@ -3240,21 +3574,18 @@
               <w:rPr>
                 <w:color w:val="44546A" w:themeColor="text2"/>
               </w:rPr>
-              <w:t>Usikkerhed omkring placering af skift af antallet af værter</w:t>
-            </w:r>
-          </w:p>
-          <w:p>
-            <w:r>
-              <w:t>En deltager var overbevist om at skift af værtsantal skete under planen</w:t>
-            </w:r>
-          </w:p>
-          <w:p>
-            <w:pPr>
-              <w:spacing w:after="160" w:line="259" w:lineRule="auto"/>
-            </w:pPr>
-            <w:r>
-              <w:lastRenderedPageBreak/>
-              <w:t>Løsningsforslag: To deltagere foreslog en guide til planen</w:t>
+              <w:t>Det er nemt at slette ting</w:t>
+            </w:r>
+          </w:p>
+          <w:p>
+            <w:pPr>
+              <w:spacing w:after="120"/>
+            </w:pPr>
+            <w:r>
+              <w:t>Alle deltagere havde nemt ved at slette både produkter og deltagere</w:t>
+            </w:r>
+            <w:r>
+              <w:t>.</w:t>
             </w:r>
           </w:p>
         </w:tc>
@@ -3274,39 +3605,62 @@
                 <w:lang w:eastAsia="da-DK"/>
               </w:rPr>
             </w:pPr>
-          </w:p>
-        </w:tc>
-        <w:tc>
-          <w:tcPr>
-            <w:tcW w:w="8924" w:type="dxa"/>
-          </w:tcPr>
-          <w:p>
-            <w:r>
-              <w:t>Manglende bekræftelse af skift af lager status</w:t>
-            </w:r>
-          </w:p>
-          <w:p>
-            <w:r>
-              <w:t>To deltagere var i tvivl, om ændringerne var gemt efter skift af lager status</w:t>
-            </w:r>
-          </w:p>
-        </w:tc>
-      </w:tr>
-      <w:tr>
-        <w:tc>
-          <w:tcPr>
-            <w:tcW w:w="704" w:type="dxa"/>
-          </w:tcPr>
-          <w:p>
-            <w:pPr>
-              <w:spacing w:before="120" w:after="120"/>
+            <w:r>
               <w:rPr>
                 <w:rFonts w:cs="Arial"/>
                 <w:noProof/>
                 <w:color w:val="000000"/>
                 <w:lang w:eastAsia="da-DK"/>
               </w:rPr>
-            </w:pPr>
+              <w:drawing>
+                <wp:inline distT="0" distB="0" distL="0" distR="0" wp14:anchorId="1303ADCD" wp14:editId="0F2F5E47">
+                  <wp:extent cx="266700" cy="240889"/>
+                  <wp:effectExtent l="0" t="0" r="0" b="6985"/>
+                  <wp:docPr id="57" name="Picture 57"/>
+                  <wp:cNvGraphicFramePr>
+                    <a:graphicFrameLocks xmlns:a="http://schemas.openxmlformats.org/drawingml/2006/main" noChangeAspect="1"/>
+                  </wp:cNvGraphicFramePr>
+                  <a:graphic xmlns:a="http://schemas.openxmlformats.org/drawingml/2006/main">
+                    <a:graphicData uri="http://schemas.openxmlformats.org/drawingml/2006/picture">
+                      <pic:pic xmlns:pic="http://schemas.openxmlformats.org/drawingml/2006/picture">
+                        <pic:nvPicPr>
+                          <pic:cNvPr id="0" name="Picture 2"/>
+                          <pic:cNvPicPr>
+                            <a:picLocks noChangeAspect="1" noChangeArrowheads="1"/>
+                          </pic:cNvPicPr>
+                        </pic:nvPicPr>
+                        <pic:blipFill>
+                          <a:blip r:embed="rId9">
+                            <a:extLst>
+                              <a:ext uri="{28A0092B-C50C-407E-A947-70E740481C1C}">
+                                <a14:useLocalDpi xmlns:a14="http://schemas.microsoft.com/office/drawing/2010/main" val="0"/>
+                              </a:ext>
+                            </a:extLst>
+                          </a:blip>
+                          <a:srcRect/>
+                          <a:stretch>
+                            <a:fillRect/>
+                          </a:stretch>
+                        </pic:blipFill>
+                        <pic:spPr bwMode="auto">
+                          <a:xfrm>
+                            <a:off x="0" y="0"/>
+                            <a:ext cx="271869" cy="245558"/>
+                          </a:xfrm>
+                          <a:prstGeom prst="rect">
+                            <a:avLst/>
+                          </a:prstGeom>
+                          <a:noFill/>
+                          <a:ln>
+                            <a:noFill/>
+                          </a:ln>
+                        </pic:spPr>
+                      </pic:pic>
+                    </a:graphicData>
+                  </a:graphic>
+                </wp:inline>
+              </w:drawing>
+            </w:r>
           </w:p>
         </w:tc>
         <w:tc>
@@ -3314,22 +3668,245 @@
             <w:tcW w:w="8924" w:type="dxa"/>
           </w:tcPr>
           <w:p>
-            <w:r>
+            <w:pPr>
+              <w:spacing w:before="240" w:after="120"/>
+              <w:rPr>
+                <w:color w:val="44546A" w:themeColor="text2"/>
+              </w:rPr>
+            </w:pPr>
+            <w:r>
+              <w:rPr>
+                <w:color w:val="44546A" w:themeColor="text2"/>
+              </w:rPr>
+              <w:t>Usikkerhed omkring placering af skift af antallet af værter</w:t>
+            </w:r>
+          </w:p>
+          <w:p>
+            <w:r>
+              <w:t>En deltager var overbevist om at skift af værtsantal skete under planen</w:t>
+            </w:r>
+            <w:r>
+              <w:t>.</w:t>
+            </w:r>
+          </w:p>
+          <w:p>
+            <w:pPr>
+              <w:spacing w:before="240" w:line="259" w:lineRule="auto"/>
+            </w:pPr>
+            <w:r>
+              <w:rPr>
+                <w:b/>
+              </w:rPr>
+              <w:t>Citat</w:t>
+            </w:r>
+            <w:r>
+              <w:t xml:space="preserve">: </w:t>
+            </w:r>
+            <w:r>
+              <w:t>”Det må være her [i planen]”</w:t>
+            </w:r>
+          </w:p>
+          <w:p>
+            <w:pPr>
+              <w:spacing w:before="240" w:after="120" w:line="259" w:lineRule="auto"/>
+            </w:pPr>
+            <w:r>
+              <w:rPr>
+                <w:b/>
+              </w:rPr>
+              <w:t>Løsningsforslag</w:t>
+            </w:r>
+            <w:r>
+              <w:t>: To deltagere foreslog en guide til planen</w:t>
+            </w:r>
+          </w:p>
+        </w:tc>
+      </w:tr>
+      <w:tr>
+        <w:tc>
+          <w:tcPr>
+            <w:tcW w:w="704" w:type="dxa"/>
+          </w:tcPr>
+          <w:p>
+            <w:pPr>
+              <w:spacing w:before="120" w:after="120"/>
+              <w:rPr>
+                <w:rFonts w:cs="Arial"/>
+                <w:noProof/>
+                <w:color w:val="000000"/>
+                <w:lang w:eastAsia="da-DK"/>
+              </w:rPr>
+            </w:pPr>
+            <w:r>
+              <w:rPr>
+                <w:noProof/>
+                <w:lang w:eastAsia="da-DK"/>
+              </w:rPr>
+              <w:drawing>
+                <wp:inline distT="0" distB="0" distL="0" distR="0" wp14:anchorId="3B849081" wp14:editId="67A87DE0">
+                  <wp:extent cx="235432" cy="243840"/>
+                  <wp:effectExtent l="0" t="0" r="0" b="3810"/>
+                  <wp:docPr id="25" name="Picture 25"/>
+                  <wp:cNvGraphicFramePr>
+                    <a:graphicFrameLocks xmlns:a="http://schemas.openxmlformats.org/drawingml/2006/main" noChangeAspect="1"/>
+                  </wp:cNvGraphicFramePr>
+                  <a:graphic xmlns:a="http://schemas.openxmlformats.org/drawingml/2006/main">
+                    <a:graphicData uri="http://schemas.openxmlformats.org/drawingml/2006/picture">
+                      <pic:pic xmlns:pic="http://schemas.openxmlformats.org/drawingml/2006/picture">
+                        <pic:nvPicPr>
+                          <pic:cNvPr id="1" name=""/>
+                          <pic:cNvPicPr/>
+                        </pic:nvPicPr>
+                        <pic:blipFill>
+                          <a:blip r:embed="rId8"/>
+                          <a:stretch>
+                            <a:fillRect/>
+                          </a:stretch>
+                        </pic:blipFill>
+                        <pic:spPr>
+                          <a:xfrm>
+                            <a:off x="0" y="0"/>
+                            <a:ext cx="241639" cy="250268"/>
+                          </a:xfrm>
+                          <a:prstGeom prst="rect">
+                            <a:avLst/>
+                          </a:prstGeom>
+                        </pic:spPr>
+                      </pic:pic>
+                    </a:graphicData>
+                  </a:graphic>
+                </wp:inline>
+              </w:drawing>
+            </w:r>
+          </w:p>
+        </w:tc>
+        <w:tc>
+          <w:tcPr>
+            <w:tcW w:w="8924" w:type="dxa"/>
+          </w:tcPr>
+          <w:p>
+            <w:pPr>
+              <w:spacing w:before="240" w:after="120"/>
+              <w:rPr>
+                <w:color w:val="44546A" w:themeColor="text2"/>
+              </w:rPr>
+            </w:pPr>
+            <w:r>
+              <w:rPr>
+                <w:color w:val="44546A" w:themeColor="text2"/>
+              </w:rPr>
+              <w:t>Manglende bekræftelse af skift af lager status</w:t>
+            </w:r>
+          </w:p>
+          <w:p>
+            <w:r>
+              <w:t>To deltagere var i tvivl, om ændringerne var gemt efter skift af lager status</w:t>
+            </w:r>
+            <w:r>
+              <w:t>.</w:t>
+            </w:r>
+          </w:p>
+          <w:p>
+            <w:pPr>
+              <w:spacing w:before="240" w:after="120"/>
+            </w:pPr>
+            <w:r>
+              <w:rPr>
+                <w:b/>
+              </w:rPr>
+              <w:t>Løsningsforslag</w:t>
+            </w:r>
+            <w:r>
+              <w:t xml:space="preserve">: Vis kortvarigt et lille gemme-symbol ud for check-boksen. </w:t>
+            </w:r>
+          </w:p>
+        </w:tc>
+      </w:tr>
+      <w:tr>
+        <w:tc>
+          <w:tcPr>
+            <w:tcW w:w="704" w:type="dxa"/>
+          </w:tcPr>
+          <w:p>
+            <w:pPr>
+              <w:spacing w:before="120" w:after="120"/>
+              <w:rPr>
+                <w:rFonts w:cs="Arial"/>
+                <w:noProof/>
+                <w:color w:val="000000"/>
+                <w:lang w:eastAsia="da-DK"/>
+              </w:rPr>
+            </w:pPr>
+            <w:r>
+              <w:rPr>
+                <w:noProof/>
+                <w:lang w:eastAsia="da-DK"/>
+              </w:rPr>
+              <w:drawing>
+                <wp:inline distT="0" distB="0" distL="0" distR="0" wp14:anchorId="3FF3A703" wp14:editId="015AF0BD">
+                  <wp:extent cx="294640" cy="285433"/>
+                  <wp:effectExtent l="0" t="0" r="0" b="635"/>
+                  <wp:docPr id="11" name="Picture 11"/>
+                  <wp:cNvGraphicFramePr>
+                    <a:graphicFrameLocks xmlns:a="http://schemas.openxmlformats.org/drawingml/2006/main" noChangeAspect="1"/>
+                  </wp:cNvGraphicFramePr>
+                  <a:graphic xmlns:a="http://schemas.openxmlformats.org/drawingml/2006/main">
+                    <a:graphicData uri="http://schemas.openxmlformats.org/drawingml/2006/picture">
+                      <pic:pic xmlns:pic="http://schemas.openxmlformats.org/drawingml/2006/picture">
+                        <pic:nvPicPr>
+                          <pic:cNvPr id="1" name=""/>
+                          <pic:cNvPicPr/>
+                        </pic:nvPicPr>
+                        <pic:blipFill>
+                          <a:blip r:embed="rId7"/>
+                          <a:stretch>
+                            <a:fillRect/>
+                          </a:stretch>
+                        </pic:blipFill>
+                        <pic:spPr>
+                          <a:xfrm>
+                            <a:off x="0" y="0"/>
+                            <a:ext cx="302660" cy="293203"/>
+                          </a:xfrm>
+                          <a:prstGeom prst="rect">
+                            <a:avLst/>
+                          </a:prstGeom>
+                        </pic:spPr>
+                      </pic:pic>
+                    </a:graphicData>
+                  </a:graphic>
+                </wp:inline>
+              </w:drawing>
+            </w:r>
+          </w:p>
+        </w:tc>
+        <w:tc>
+          <w:tcPr>
+            <w:tcW w:w="8924" w:type="dxa"/>
+          </w:tcPr>
+          <w:p>
+            <w:pPr>
+              <w:spacing w:before="240" w:after="120"/>
+              <w:rPr>
+                <w:color w:val="44546A" w:themeColor="text2"/>
+              </w:rPr>
+            </w:pPr>
+            <w:r>
+              <w:rPr>
+                <w:color w:val="44546A" w:themeColor="text2"/>
+              </w:rPr>
               <w:t>God ide: Standard produktliste</w:t>
             </w:r>
           </w:p>
           <w:p>
-            <w:r>
-              <w:t xml:space="preserve">En deltager foreslog en </w:t>
-            </w:r>
-            <w:r>
-              <w:t>standard</w:t>
-            </w:r>
-            <w:r>
-              <w:t xml:space="preserve"> produktliste</w:t>
-            </w:r>
-            <w:r>
-              <w:t xml:space="preserve"> med typiske produkter </w:t>
+            <w:pPr>
+              <w:spacing w:after="120"/>
+            </w:pPr>
+            <w:r>
+              <w:t>En deltager foreslog en standard produktlis</w:t>
+            </w:r>
+            <w:r>
+              <w:t>te med typiske produkter.</w:t>
             </w:r>
           </w:p>
         </w:tc>
@@ -3337,7 +3914,8 @@
     </w:tbl>
     <w:p>
       <w:pPr>
-        <w:pStyle w:val="Overskrift2"/>
+        <w:pStyle w:val="Heading2"/>
+        <w:spacing w:after="120"/>
         <w:rPr>
           <w:rFonts w:asciiTheme="minorHAnsi" w:hAnsiTheme="minorHAnsi"/>
           <w:lang w:val="da-DK"/>
@@ -3346,7 +3924,8 @@
     </w:p>
     <w:p>
       <w:pPr>
-        <w:pStyle w:val="Overskrift2"/>
+        <w:pStyle w:val="Heading2"/>
+        <w:spacing w:after="120"/>
         <w:rPr>
           <w:rFonts w:asciiTheme="minorHAnsi" w:hAnsiTheme="minorHAnsi"/>
         </w:rPr>
@@ -3355,18 +3934,8 @@
         <w:rPr>
           <w:rFonts w:asciiTheme="minorHAnsi" w:hAnsiTheme="minorHAnsi"/>
         </w:rPr>
-        <w:t xml:space="preserve">Log </w:t>
+        <w:t>Log ind</w:t>
       </w:r>
-      <w:proofErr w:type="spellStart"/>
-      <w:proofErr w:type="gramStart"/>
-      <w:r>
-        <w:rPr>
-          <w:rFonts w:asciiTheme="minorHAnsi" w:hAnsiTheme="minorHAnsi"/>
-        </w:rPr>
-        <w:t>ind</w:t>
-      </w:r>
-      <w:proofErr w:type="spellEnd"/>
-      <w:proofErr w:type="gramEnd"/>
       <w:r>
         <w:rPr>
           <w:rFonts w:asciiTheme="minorHAnsi" w:hAnsiTheme="minorHAnsi"/>
@@ -3377,20 +3946,12 @@
         <w:rPr>
           <w:rFonts w:asciiTheme="minorHAnsi" w:hAnsiTheme="minorHAnsi"/>
         </w:rPr>
-        <w:t xml:space="preserve">/ log </w:t>
+        <w:t>/ log ud</w:t>
       </w:r>
-      <w:proofErr w:type="spellStart"/>
-      <w:r>
-        <w:rPr>
-          <w:rFonts w:asciiTheme="minorHAnsi" w:hAnsiTheme="minorHAnsi"/>
-        </w:rPr>
-        <w:t>ud</w:t>
-      </w:r>
-      <w:proofErr w:type="spellEnd"/>
     </w:p>
     <w:tbl>
       <w:tblPr>
-        <w:tblStyle w:val="Tabel-Gitter"/>
+        <w:tblStyle w:val="TableGrid"/>
         <w:tblW w:w="0" w:type="auto"/>
         <w:tblLook w:val="04A0" w:firstRow="1" w:lastRow="0" w:firstColumn="1" w:lastColumn="0" w:noHBand="0" w:noVBand="1"/>
       </w:tblPr>
@@ -3470,16 +4031,28 @@
             <w:tcW w:w="8924" w:type="dxa"/>
           </w:tcPr>
           <w:p>
-            <w:r>
+            <w:pPr>
+              <w:spacing w:before="240" w:after="120"/>
+              <w:rPr>
+                <w:color w:val="44546A" w:themeColor="text2"/>
+              </w:rPr>
+            </w:pPr>
+            <w:r>
+              <w:rPr>
+                <w:color w:val="44546A" w:themeColor="text2"/>
+              </w:rPr>
               <w:t>Det er hurtigt at logge ud</w:t>
             </w:r>
           </w:p>
           <w:p>
-            <w:r>
-              <w:t>Alle delta</w:t>
-            </w:r>
-            <w:r>
-              <w:t>gere havde nemt ved at logge ud</w:t>
+            <w:pPr>
+              <w:spacing w:after="120"/>
+            </w:pPr>
+            <w:r>
+              <w:t>Alle deltagere havde nemt ved at logge ud</w:t>
+            </w:r>
+            <w:r>
+              <w:t>.</w:t>
             </w:r>
           </w:p>
         </w:tc>
@@ -3499,6 +4072,47 @@
                 <w:lang w:eastAsia="da-DK"/>
               </w:rPr>
             </w:pPr>
+            <w:r>
+              <w:rPr>
+                <w:noProof/>
+                <w:lang w:eastAsia="da-DK"/>
+              </w:rPr>
+              <w:drawing>
+                <wp:inline distT="0" distB="0" distL="0" distR="0" wp14:anchorId="3B849081" wp14:editId="67A87DE0">
+                  <wp:extent cx="235432" cy="243840"/>
+                  <wp:effectExtent l="0" t="0" r="0" b="3810"/>
+                  <wp:docPr id="27" name="Picture 27"/>
+                  <wp:cNvGraphicFramePr>
+                    <a:graphicFrameLocks xmlns:a="http://schemas.openxmlformats.org/drawingml/2006/main" noChangeAspect="1"/>
+                  </wp:cNvGraphicFramePr>
+                  <a:graphic xmlns:a="http://schemas.openxmlformats.org/drawingml/2006/main">
+                    <a:graphicData uri="http://schemas.openxmlformats.org/drawingml/2006/picture">
+                      <pic:pic xmlns:pic="http://schemas.openxmlformats.org/drawingml/2006/picture">
+                        <pic:nvPicPr>
+                          <pic:cNvPr id="1" name=""/>
+                          <pic:cNvPicPr/>
+                        </pic:nvPicPr>
+                        <pic:blipFill>
+                          <a:blip r:embed="rId8"/>
+                          <a:stretch>
+                            <a:fillRect/>
+                          </a:stretch>
+                        </pic:blipFill>
+                        <pic:spPr>
+                          <a:xfrm>
+                            <a:off x="0" y="0"/>
+                            <a:ext cx="241639" cy="250268"/>
+                          </a:xfrm>
+                          <a:prstGeom prst="rect">
+                            <a:avLst/>
+                          </a:prstGeom>
+                        </pic:spPr>
+                      </pic:pic>
+                    </a:graphicData>
+                  </a:graphic>
+                </wp:inline>
+              </w:drawing>
+            </w:r>
           </w:p>
         </w:tc>
         <w:tc>
@@ -3516,46 +4130,55 @@
               <w:rPr>
                 <w:color w:val="44546A" w:themeColor="text2"/>
               </w:rPr>
-              <w:t xml:space="preserve">Centreret </w:t>
-            </w:r>
-            <w:proofErr w:type="spellStart"/>
-            <w:r>
+              <w:t>Centreret curser i input er forvirrende</w:t>
+            </w:r>
+          </w:p>
+          <w:p>
+            <w:r>
+              <w:t>En deltager blev forvirret over centreret cursor på forsiden</w:t>
+            </w:r>
+            <w:r>
+              <w:t>.</w:t>
+            </w:r>
+          </w:p>
+          <w:p>
+            <w:pPr>
+              <w:spacing w:before="240"/>
+            </w:pPr>
+            <w:r>
+              <w:rPr>
+                <w:b/>
+              </w:rPr>
+              <w:t>Citat</w:t>
+            </w:r>
+            <w:r>
+              <w:t xml:space="preserve">: </w:t>
+            </w:r>
+            <w:r>
+              <w:t>”</w:t>
+            </w:r>
+            <w:r>
+              <w:t>Hov, bør [musemarkøren] være i midten?</w:t>
+            </w:r>
+            <w:r>
+              <w:t>”</w:t>
+            </w:r>
+          </w:p>
+          <w:p>
+            <w:pPr>
+              <w:spacing w:before="240" w:after="120"/>
               <w:rPr>
                 <w:color w:val="44546A" w:themeColor="text2"/>
               </w:rPr>
-              <w:t>curser</w:t>
-            </w:r>
-            <w:proofErr w:type="spellEnd"/>
-            <w:r>
-              <w:rPr>
-                <w:color w:val="44546A" w:themeColor="text2"/>
-              </w:rPr>
-              <w:t xml:space="preserve"> i input er forvirrende</w:t>
-            </w:r>
-          </w:p>
-          <w:p>
-            <w:r>
-              <w:t>En deltager blev forvirret over centreret cursor på forsiden</w:t>
-            </w:r>
-          </w:p>
-          <w:p>
-            <w:pPr>
-              <w:spacing w:before="240" w:after="120"/>
-              <w:rPr>
-                <w:color w:val="44546A" w:themeColor="text2"/>
-              </w:rPr>
             </w:pPr>
             <w:r>
               <w:rPr>
                 <w:b/>
               </w:rPr>
-              <w:t>Citat</w:t>
-            </w:r>
-            <w:r>
-              <w:t xml:space="preserve">: </w:t>
-            </w:r>
-            <w:r>
-              <w:t>””</w:t>
+              <w:t>Løsningsforslag</w:t>
+            </w:r>
+            <w:r>
+              <w:t>: Juster markøren (og teksten) til venstre – som den også er i alle andre input i webappen.</w:t>
             </w:r>
           </w:p>
         </w:tc>
@@ -3575,53 +4198,63 @@
                 <w:lang w:eastAsia="da-DK"/>
               </w:rPr>
             </w:pPr>
-          </w:p>
-        </w:tc>
-        <w:tc>
-          <w:tcPr>
-            <w:tcW w:w="8924" w:type="dxa"/>
-          </w:tcPr>
-          <w:p>
-            <w:r>
-              <w:t>Usynligt hjælpelink</w:t>
-            </w:r>
-          </w:p>
-          <w:p>
-            <w:r>
-              <w:t>En deltager opdagede ikke at hjælpelinket ved login var et link.</w:t>
-            </w:r>
-          </w:p>
-          <w:p>
-            <w:r>
-              <w:rPr>
-                <w:b/>
-              </w:rPr>
-              <w:t>Citat</w:t>
-            </w:r>
-            <w:r>
-              <w:t xml:space="preserve">: </w:t>
-            </w:r>
-            <w:r>
-              <w:t>””</w:t>
-            </w:r>
-          </w:p>
-        </w:tc>
-      </w:tr>
-      <w:tr>
-        <w:tc>
-          <w:tcPr>
-            <w:tcW w:w="704" w:type="dxa"/>
-          </w:tcPr>
-          <w:p>
-            <w:pPr>
-              <w:spacing w:before="120" w:after="120"/>
+            <w:r>
               <w:rPr>
                 <w:rFonts w:cs="Arial"/>
                 <w:noProof/>
                 <w:color w:val="000000"/>
                 <w:lang w:eastAsia="da-DK"/>
               </w:rPr>
-            </w:pPr>
+              <w:lastRenderedPageBreak/>
+              <w:drawing>
+                <wp:inline distT="0" distB="0" distL="0" distR="0" wp14:anchorId="517C0038" wp14:editId="1D214B39">
+                  <wp:extent cx="262467" cy="254000"/>
+                  <wp:effectExtent l="0" t="0" r="4445" b="0"/>
+                  <wp:docPr id="55" name="Picture 55"/>
+                  <wp:cNvGraphicFramePr>
+                    <a:graphicFrameLocks xmlns:a="http://schemas.openxmlformats.org/drawingml/2006/main" noChangeAspect="1"/>
+                  </wp:cNvGraphicFramePr>
+                  <a:graphic xmlns:a="http://schemas.openxmlformats.org/drawingml/2006/main">
+                    <a:graphicData uri="http://schemas.openxmlformats.org/drawingml/2006/picture">
+                      <pic:pic xmlns:pic="http://schemas.openxmlformats.org/drawingml/2006/picture">
+                        <pic:nvPicPr>
+                          <pic:cNvPr id="0" name="Picture 3"/>
+                          <pic:cNvPicPr>
+                            <a:picLocks noChangeAspect="1" noChangeArrowheads="1"/>
+                          </pic:cNvPicPr>
+                        </pic:nvPicPr>
+                        <pic:blipFill>
+                          <a:blip r:embed="rId10">
+                            <a:extLst>
+                              <a:ext uri="{28A0092B-C50C-407E-A947-70E740481C1C}">
+                                <a14:useLocalDpi xmlns:a14="http://schemas.microsoft.com/office/drawing/2010/main" val="0"/>
+                              </a:ext>
+                            </a:extLst>
+                          </a:blip>
+                          <a:srcRect/>
+                          <a:stretch>
+                            <a:fillRect/>
+                          </a:stretch>
+                        </pic:blipFill>
+                        <pic:spPr bwMode="auto">
+                          <a:xfrm>
+                            <a:off x="0" y="0"/>
+                            <a:ext cx="268306" cy="259650"/>
+                          </a:xfrm>
+                          <a:prstGeom prst="rect">
+                            <a:avLst/>
+                          </a:prstGeom>
+                          <a:noFill/>
+                          <a:ln>
+                            <a:noFill/>
+                          </a:ln>
+                        </pic:spPr>
+                      </pic:pic>
+                    </a:graphicData>
+                  </a:graphic>
+                </wp:inline>
+              </w:drawing>
+            </w:r>
           </w:p>
         </w:tc>
         <w:tc>
@@ -3629,13 +4262,39 @@
             <w:tcW w:w="8924" w:type="dxa"/>
           </w:tcPr>
           <w:p>
-            <w:r>
-              <w:t>Forside-menuen er ikke synlig nok</w:t>
-            </w:r>
-          </w:p>
-          <w:p>
-            <w:r>
-              <w:t>To deltagere opdagede ikke forside-menuen.</w:t>
+            <w:pPr>
+              <w:spacing w:before="240" w:after="120"/>
+              <w:rPr>
+                <w:color w:val="44546A" w:themeColor="text2"/>
+              </w:rPr>
+            </w:pPr>
+            <w:r>
+              <w:rPr>
+                <w:color w:val="44546A" w:themeColor="text2"/>
+              </w:rPr>
+              <w:t>Usynligt hjælpelink</w:t>
+            </w:r>
+          </w:p>
+          <w:p>
+            <w:r>
+              <w:t>En deltager opdagede ikke at hjæl</w:t>
+            </w:r>
+            <w:r>
+              <w:t>pelinket ved login var et link.</w:t>
+            </w:r>
+          </w:p>
+          <w:p>
+            <w:pPr>
+              <w:spacing w:before="240" w:after="120"/>
+            </w:pPr>
+            <w:r>
+              <w:rPr>
+                <w:b/>
+              </w:rPr>
+              <w:t>Løsningsforslag</w:t>
+            </w:r>
+            <w:r>
+              <w:t>: Ændre link-teksten til eksplicit at sige ”Klik her hvis…”</w:t>
             </w:r>
           </w:p>
         </w:tc>
@@ -3655,6 +4314,62 @@
                 <w:lang w:eastAsia="da-DK"/>
               </w:rPr>
             </w:pPr>
+            <w:r>
+              <w:rPr>
+                <w:rFonts w:cs="Arial"/>
+                <w:noProof/>
+                <w:color w:val="000000"/>
+                <w:lang w:eastAsia="da-DK"/>
+              </w:rPr>
+              <w:drawing>
+                <wp:inline distT="0" distB="0" distL="0" distR="0" wp14:anchorId="1303ADCD" wp14:editId="0F2F5E47">
+                  <wp:extent cx="266700" cy="240889"/>
+                  <wp:effectExtent l="0" t="0" r="0" b="6985"/>
+                  <wp:docPr id="58" name="Picture 58"/>
+                  <wp:cNvGraphicFramePr>
+                    <a:graphicFrameLocks xmlns:a="http://schemas.openxmlformats.org/drawingml/2006/main" noChangeAspect="1"/>
+                  </wp:cNvGraphicFramePr>
+                  <a:graphic xmlns:a="http://schemas.openxmlformats.org/drawingml/2006/main">
+                    <a:graphicData uri="http://schemas.openxmlformats.org/drawingml/2006/picture">
+                      <pic:pic xmlns:pic="http://schemas.openxmlformats.org/drawingml/2006/picture">
+                        <pic:nvPicPr>
+                          <pic:cNvPr id="0" name="Picture 2"/>
+                          <pic:cNvPicPr>
+                            <a:picLocks noChangeAspect="1" noChangeArrowheads="1"/>
+                          </pic:cNvPicPr>
+                        </pic:nvPicPr>
+                        <pic:blipFill>
+                          <a:blip r:embed="rId9">
+                            <a:extLst>
+                              <a:ext uri="{28A0092B-C50C-407E-A947-70E740481C1C}">
+                                <a14:useLocalDpi xmlns:a14="http://schemas.microsoft.com/office/drawing/2010/main" val="0"/>
+                              </a:ext>
+                            </a:extLst>
+                          </a:blip>
+                          <a:srcRect/>
+                          <a:stretch>
+                            <a:fillRect/>
+                          </a:stretch>
+                        </pic:blipFill>
+                        <pic:spPr bwMode="auto">
+                          <a:xfrm>
+                            <a:off x="0" y="0"/>
+                            <a:ext cx="271869" cy="245558"/>
+                          </a:xfrm>
+                          <a:prstGeom prst="rect">
+                            <a:avLst/>
+                          </a:prstGeom>
+                          <a:noFill/>
+                          <a:ln>
+                            <a:noFill/>
+                          </a:ln>
+                        </pic:spPr>
+                      </pic:pic>
+                    </a:graphicData>
+                  </a:graphic>
+                </wp:inline>
+              </w:drawing>
+            </w:r>
           </w:p>
         </w:tc>
         <w:tc>
@@ -3662,13 +4377,204 @@
             <w:tcW w:w="8924" w:type="dxa"/>
           </w:tcPr>
           <w:p>
-            <w:r>
-              <w:t>Usynlig bekræftelsesmeddelelse</w:t>
-            </w:r>
-          </w:p>
-          <w:p>
+            <w:pPr>
+              <w:spacing w:before="240" w:after="120"/>
+              <w:rPr>
+                <w:color w:val="44546A" w:themeColor="text2"/>
+              </w:rPr>
+            </w:pPr>
+            <w:r>
+              <w:rPr>
+                <w:color w:val="44546A" w:themeColor="text2"/>
+              </w:rPr>
+              <w:t>Forside-menuen er ikke synlig nok</w:t>
+            </w:r>
+          </w:p>
+          <w:p>
+            <w:r>
+              <w:t>To deltagere opdagede ikke forside-menuen.</w:t>
+            </w:r>
+          </w:p>
+          <w:p>
+            <w:pPr>
+              <w:spacing w:before="240" w:after="120"/>
+            </w:pPr>
+            <w:r>
+              <w:rPr>
+                <w:b/>
+              </w:rPr>
+              <w:t>Løsningsforslag</w:t>
+            </w:r>
+            <w:r>
+              <w:t xml:space="preserve">: </w:t>
+            </w:r>
+            <w:r>
+              <w:t>Giv</w:t>
+            </w:r>
+            <w:r>
+              <w:t xml:space="preserve"> forside-menuen </w:t>
+            </w:r>
+            <w:r>
+              <w:t xml:space="preserve">en </w:t>
+            </w:r>
+            <w:r>
+              <w:t xml:space="preserve">(anden) </w:t>
+            </w:r>
+            <w:r>
+              <w:t>baggrundsfarve.</w:t>
+            </w:r>
+          </w:p>
+        </w:tc>
+      </w:tr>
+      <w:tr>
+        <w:tc>
+          <w:tcPr>
+            <w:tcW w:w="704" w:type="dxa"/>
+          </w:tcPr>
+          <w:p>
+            <w:pPr>
+              <w:spacing w:before="120" w:after="120"/>
+              <w:rPr>
+                <w:rFonts w:cs="Arial"/>
+                <w:noProof/>
+                <w:color w:val="000000"/>
+                <w:lang w:eastAsia="da-DK"/>
+              </w:rPr>
+            </w:pPr>
+            <w:r>
+              <w:rPr>
+                <w:rFonts w:cs="Arial"/>
+                <w:noProof/>
+                <w:color w:val="000000"/>
+                <w:lang w:eastAsia="da-DK"/>
+              </w:rPr>
+              <w:drawing>
+                <wp:inline distT="0" distB="0" distL="0" distR="0" wp14:anchorId="230250E2" wp14:editId="2AE5B8F5">
+                  <wp:extent cx="262467" cy="254000"/>
+                  <wp:effectExtent l="0" t="0" r="4445" b="0"/>
+                  <wp:docPr id="60" name="Picture 60"/>
+                  <wp:cNvGraphicFramePr>
+                    <a:graphicFrameLocks xmlns:a="http://schemas.openxmlformats.org/drawingml/2006/main" noChangeAspect="1"/>
+                  </wp:cNvGraphicFramePr>
+                  <a:graphic xmlns:a="http://schemas.openxmlformats.org/drawingml/2006/main">
+                    <a:graphicData uri="http://schemas.openxmlformats.org/drawingml/2006/picture">
+                      <pic:pic xmlns:pic="http://schemas.openxmlformats.org/drawingml/2006/picture">
+                        <pic:nvPicPr>
+                          <pic:cNvPr id="0" name="Picture 3"/>
+                          <pic:cNvPicPr>
+                            <a:picLocks noChangeAspect="1" noChangeArrowheads="1"/>
+                          </pic:cNvPicPr>
+                        </pic:nvPicPr>
+                        <pic:blipFill>
+                          <a:blip r:embed="rId10">
+                            <a:extLst>
+                              <a:ext uri="{28A0092B-C50C-407E-A947-70E740481C1C}">
+                                <a14:useLocalDpi xmlns:a14="http://schemas.microsoft.com/office/drawing/2010/main" val="0"/>
+                              </a:ext>
+                            </a:extLst>
+                          </a:blip>
+                          <a:srcRect/>
+                          <a:stretch>
+                            <a:fillRect/>
+                          </a:stretch>
+                        </pic:blipFill>
+                        <pic:spPr bwMode="auto">
+                          <a:xfrm>
+                            <a:off x="0" y="0"/>
+                            <a:ext cx="268306" cy="259650"/>
+                          </a:xfrm>
+                          <a:prstGeom prst="rect">
+                            <a:avLst/>
+                          </a:prstGeom>
+                          <a:noFill/>
+                          <a:ln>
+                            <a:noFill/>
+                          </a:ln>
+                        </pic:spPr>
+                      </pic:pic>
+                    </a:graphicData>
+                  </a:graphic>
+                </wp:inline>
+              </w:drawing>
+            </w:r>
+          </w:p>
+        </w:tc>
+        <w:tc>
+          <w:tcPr>
+            <w:tcW w:w="8924" w:type="dxa"/>
+          </w:tcPr>
+          <w:p>
+            <w:pPr>
+              <w:spacing w:before="240" w:after="120"/>
+              <w:rPr>
+                <w:color w:val="44546A" w:themeColor="text2"/>
+              </w:rPr>
+            </w:pPr>
+            <w:r>
+              <w:rPr>
+                <w:color w:val="44546A" w:themeColor="text2"/>
+              </w:rPr>
+              <w:t>B</w:t>
+            </w:r>
+            <w:r>
+              <w:rPr>
+                <w:color w:val="44546A" w:themeColor="text2"/>
+              </w:rPr>
+              <w:t>ekræftelsesmeddelelse</w:t>
+            </w:r>
+            <w:r>
+              <w:rPr>
+                <w:color w:val="44546A" w:themeColor="text2"/>
+              </w:rPr>
+              <w:t xml:space="preserve"> er ikke tydelig nok</w:t>
+            </w:r>
+          </w:p>
+          <w:p>
+            <w:pPr>
+              <w:spacing w:after="120"/>
+            </w:pPr>
             <w:r>
               <w:t>To deltagere trykkede ”Send” en ekstra gang, før den første var færdiggjort</w:t>
+            </w:r>
+            <w:r>
+              <w:t>.</w:t>
+            </w:r>
+          </w:p>
+          <w:p>
+            <w:pPr>
+              <w:spacing w:before="240"/>
+            </w:pPr>
+            <w:r>
+              <w:rPr>
+                <w:b/>
+              </w:rPr>
+              <w:t>Citat</w:t>
+            </w:r>
+            <w:r>
+              <w:t xml:space="preserve">: </w:t>
+            </w:r>
+            <w:r>
+              <w:t>”</w:t>
+            </w:r>
+            <w:r>
+              <w:t>Hvorfor sker der ikke noget?</w:t>
+            </w:r>
+            <w:r>
+              <w:t>”</w:t>
+            </w:r>
+          </w:p>
+          <w:p>
+            <w:pPr>
+              <w:spacing w:before="240" w:after="120"/>
+            </w:pPr>
+            <w:r>
+              <w:rPr>
+                <w:b/>
+              </w:rPr>
+              <w:t>Løsningsforslag</w:t>
+            </w:r>
+            <w:r>
+              <w:t>: Deaktiver yderligere ’submit’ af formen end til et igangværende submit er gennemarbejdet.</w:t>
             </w:r>
           </w:p>
         </w:tc>
@@ -3676,7 +4582,7 @@
     </w:tbl>
     <w:p>
       <w:pPr>
-        <w:pStyle w:val="Overskrift1"/>
+        <w:pStyle w:val="Heading1"/>
         <w:rPr>
           <w:rFonts w:asciiTheme="minorHAnsi" w:eastAsia="Times New Roman" w:hAnsiTheme="minorHAnsi"/>
           <w:color w:val="000000"/>
@@ -3750,7 +4656,7 @@
     </w:p>
     <w:tbl>
       <w:tblPr>
-        <w:tblStyle w:val="Listetabel3"/>
+        <w:tblStyle w:val="ListTable3"/>
         <w:tblW w:w="0" w:type="auto"/>
         <w:tblLook w:val="04A0" w:firstRow="1" w:lastRow="0" w:firstColumn="1" w:lastColumn="0" w:noHBand="0" w:noVBand="1"/>
       </w:tblPr>
@@ -5459,15 +6365,6 @@
             <w:r>
               <w:t xml:space="preserve"> fra morgenmad i en uge</w:t>
             </w:r>
-            <w:r>
-              <w:t xml:space="preserve"> </w:t>
-            </w:r>
-            <w:r>
-              <w:rPr>
-                <w:vertAlign w:val="superscript"/>
-              </w:rPr>
-              <w:t>II</w:t>
-            </w:r>
           </w:p>
         </w:tc>
         <w:tc>
@@ -6193,7 +7090,6 @@
               </w:rPr>
             </w:pPr>
             <w:r>
-              <w:lastRenderedPageBreak/>
               <w:t xml:space="preserve">Rediger </w:t>
             </w:r>
             <w:r>
@@ -6204,12 +7100,6 @@
                 <w:vertAlign w:val="superscript"/>
               </w:rPr>
               <w:t>II</w:t>
-            </w:r>
-            <w:r>
-              <w:rPr>
-                <w:vertAlign w:val="superscript"/>
-              </w:rPr>
-              <w:t>I</w:t>
             </w:r>
           </w:p>
         </w:tc>
@@ -6982,6 +7872,7 @@
               <w:spacing w:before="120" w:after="120"/>
             </w:pPr>
             <w:r>
+              <w:lastRenderedPageBreak/>
               <w:t>Kryds produkter af som værende på lager</w:t>
             </w:r>
           </w:p>
@@ -8915,12 +9806,6 @@
               </w:rPr>
               <w:t>III</w:t>
             </w:r>
-            <w:r>
-              <w:rPr>
-                <w:vertAlign w:val="superscript"/>
-              </w:rPr>
-              <w:t>I</w:t>
-            </w:r>
           </w:p>
         </w:tc>
         <w:tc>
@@ -9671,7 +10556,7 @@
     </w:tbl>
     <w:p>
       <w:pPr>
-        <w:pStyle w:val="Billedtekst"/>
+        <w:pStyle w:val="Caption"/>
         <w:rPr>
           <w:rFonts w:eastAsia="Times New Roman" w:cs="Times New Roman"/>
           <w:vertAlign w:val="superscript"/>
@@ -9723,6 +10608,7 @@
       <w:r>
         <w:rPr>
           <w:rFonts w:eastAsia="Times New Roman" w:cs="Times New Roman"/>
+          <w:b/>
           <w:vertAlign w:val="superscript"/>
           <w:lang w:eastAsia="da-DK"/>
         </w:rPr>
@@ -9738,15 +10624,31 @@
     </w:p>
     <w:p>
       <w:pPr>
-        <w:pStyle w:val="Listeafsnit"/>
+        <w:pStyle w:val="ListParagraph"/>
         <w:numPr>
           <w:ilvl w:val="0"/>
           <w:numId w:val="32"/>
         </w:numPr>
       </w:pPr>
+      <w:r>
+        <w:t>Usynligt hjælpelink</w:t>
+      </w:r>
     </w:p>
     <w:p>
       <w:pPr>
+        <w:pStyle w:val="ListParagraph"/>
+        <w:numPr>
+          <w:ilvl w:val="0"/>
+          <w:numId w:val="32"/>
+        </w:numPr>
+      </w:pPr>
+      <w:r>
+        <w:t>To deltagere opdagede ikke forside-menuen.</w:t>
+      </w:r>
+    </w:p>
+    <w:p>
+      <w:pPr>
+        <w:spacing w:before="240"/>
         <w:rPr>
           <w:rFonts w:eastAsia="Times New Roman" w:cs="Times New Roman"/>
           <w:lang w:eastAsia="da-DK"/>
@@ -9755,50 +10657,7 @@
       <w:r>
         <w:rPr>
           <w:rFonts w:eastAsia="Times New Roman" w:cs="Times New Roman"/>
-          <w:vertAlign w:val="superscript"/>
-          <w:lang w:eastAsia="da-DK"/>
-        </w:rPr>
-        <w:t xml:space="preserve">II </w:t>
-      </w:r>
-      <w:r>
-        <w:rPr>
-          <w:rFonts w:eastAsia="Times New Roman" w:cs="Times New Roman"/>
-          <w:lang w:eastAsia="da-DK"/>
-        </w:rPr>
-        <w:t>Dokumenteret i følgende kommentarer:</w:t>
-      </w:r>
-    </w:p>
-    <w:p>
-      <w:pPr>
-        <w:pStyle w:val="Listeafsnit"/>
-        <w:numPr>
-          <w:ilvl w:val="0"/>
-          <w:numId w:val="30"/>
-        </w:numPr>
-        <w:rPr>
-          <w:rFonts w:eastAsia="Times New Roman" w:cs="Times New Roman"/>
-          <w:lang w:eastAsia="da-DK"/>
-        </w:rPr>
-      </w:pPr>
-    </w:p>
-    <w:p>
-      <w:pPr>
-        <w:rPr>
-          <w:rFonts w:eastAsia="Times New Roman" w:cs="Times New Roman"/>
-          <w:lang w:eastAsia="da-DK"/>
-        </w:rPr>
-      </w:pPr>
-      <w:r>
-        <w:rPr>
-          <w:rFonts w:eastAsia="Times New Roman" w:cs="Times New Roman"/>
-          <w:vertAlign w:val="superscript"/>
-          <w:lang w:eastAsia="da-DK"/>
-        </w:rPr>
-        <w:t>I</w:t>
-      </w:r>
-      <w:r>
-        <w:rPr>
-          <w:rFonts w:eastAsia="Times New Roman" w:cs="Times New Roman"/>
+          <w:b/>
           <w:vertAlign w:val="superscript"/>
           <w:lang w:eastAsia="da-DK"/>
         </w:rPr>
@@ -9822,7 +10681,75 @@
     </w:p>
     <w:p>
       <w:pPr>
-        <w:pStyle w:val="Listeafsnit"/>
+        <w:pStyle w:val="ListParagraph"/>
+        <w:numPr>
+          <w:ilvl w:val="0"/>
+          <w:numId w:val="30"/>
+        </w:numPr>
+        <w:spacing w:after="120"/>
+      </w:pPr>
+      <w:r>
+        <w:t>Usikkerhed omkring placering af skift af antallet af værter</w:t>
+      </w:r>
+    </w:p>
+    <w:p>
+      <w:pPr>
+        <w:spacing w:before="240"/>
+        <w:rPr>
+          <w:rFonts w:eastAsia="Times New Roman" w:cs="Times New Roman"/>
+          <w:lang w:eastAsia="da-DK"/>
+        </w:rPr>
+      </w:pPr>
+      <w:r>
+        <w:rPr>
+          <w:rFonts w:eastAsia="Times New Roman" w:cs="Times New Roman"/>
+          <w:b/>
+          <w:vertAlign w:val="superscript"/>
+          <w:lang w:eastAsia="da-DK"/>
+        </w:rPr>
+        <w:t>I</w:t>
+      </w:r>
+      <w:r>
+        <w:rPr>
+          <w:rFonts w:eastAsia="Times New Roman" w:cs="Times New Roman"/>
+          <w:b/>
+          <w:vertAlign w:val="superscript"/>
+          <w:lang w:eastAsia="da-DK"/>
+        </w:rPr>
+        <w:t>II</w:t>
+      </w:r>
+      <w:r>
+        <w:rPr>
+          <w:rFonts w:eastAsia="Times New Roman" w:cs="Times New Roman"/>
+          <w:vertAlign w:val="superscript"/>
+          <w:lang w:eastAsia="da-DK"/>
+        </w:rPr>
+        <w:t xml:space="preserve"> </w:t>
+      </w:r>
+      <w:r>
+        <w:rPr>
+          <w:rFonts w:eastAsia="Times New Roman" w:cs="Times New Roman"/>
+          <w:lang w:eastAsia="da-DK"/>
+        </w:rPr>
+        <w:t>Dokumenteret i følgende kommentarer:</w:t>
+      </w:r>
+    </w:p>
+    <w:p>
+      <w:pPr>
+        <w:pStyle w:val="ListParagraph"/>
+        <w:numPr>
+          <w:ilvl w:val="0"/>
+          <w:numId w:val="30"/>
+        </w:numPr>
+        <w:spacing w:after="120"/>
+      </w:pPr>
+      <w:r>
+        <w:t>Bekræftelsesmeddelelse er ikke tydelig nok</w:t>
+      </w:r>
+    </w:p>
+    <w:p>
+      <w:pPr>
+        <w:pStyle w:val="ListParagraph"/>
         <w:numPr>
           <w:ilvl w:val="0"/>
           <w:numId w:val="30"/>
@@ -9852,7 +10779,7 @@
     </w:p>
     <w:p>
       <w:pPr>
-        <w:pStyle w:val="Overskrift1"/>
+        <w:pStyle w:val="Heading1"/>
         <w:rPr>
           <w:rFonts w:asciiTheme="minorHAnsi" w:hAnsiTheme="minorHAnsi"/>
           <w:lang w:eastAsia="da-DK"/>
@@ -9882,7 +10809,7 @@
     </w:p>
     <w:tbl>
       <w:tblPr>
-        <w:tblStyle w:val="Tabel-Gitter"/>
+        <w:tblStyle w:val="TableGrid"/>
         <w:tblW w:w="4423" w:type="dxa"/>
         <w:tblInd w:w="88" w:type="dxa"/>
         <w:tblLayout w:type="fixed"/>
@@ -9913,6 +10840,7 @@
               <w:rPr>
                 <w:sz w:val="20"/>
               </w:rPr>
+              <w:lastRenderedPageBreak/>
               <w:br w:type="page"/>
             </w:r>
             <w:r>
@@ -10292,19 +11220,11 @@
                 <w:sz w:val="18"/>
               </w:rPr>
             </w:pPr>
-            <w:proofErr w:type="gramStart"/>
             <w:r>
               <w:rPr>
                 <w:sz w:val="18"/>
               </w:rPr>
-              <w:t>b</w:t>
-            </w:r>
-            <w:proofErr w:type="gramEnd"/>
-            <w:r>
-              <w:rPr>
-                <w:sz w:val="18"/>
-              </w:rPr>
-              <w:t>)</w:t>
+              <w:t>b)</w:t>
             </w:r>
           </w:p>
         </w:tc>
@@ -10528,19 +11448,11 @@
                 <w:sz w:val="18"/>
               </w:rPr>
             </w:pPr>
-            <w:proofErr w:type="gramStart"/>
             <w:r>
               <w:rPr>
                 <w:sz w:val="18"/>
               </w:rPr>
-              <w:t>e</w:t>
-            </w:r>
-            <w:proofErr w:type="gramEnd"/>
-            <w:r>
-              <w:rPr>
-                <w:sz w:val="18"/>
-              </w:rPr>
-              <w:t>)</w:t>
+              <w:t>e)</w:t>
             </w:r>
           </w:p>
         </w:tc>
@@ -11001,19 +11913,11 @@
                 <w:sz w:val="18"/>
               </w:rPr>
             </w:pPr>
-            <w:proofErr w:type="gramStart"/>
             <w:r>
               <w:rPr>
                 <w:sz w:val="18"/>
               </w:rPr>
-              <w:t>b</w:t>
-            </w:r>
-            <w:proofErr w:type="gramEnd"/>
-            <w:r>
-              <w:rPr>
-                <w:sz w:val="18"/>
-              </w:rPr>
-              <w:t>)</w:t>
+              <w:t>b)</w:t>
             </w:r>
           </w:p>
         </w:tc>
@@ -11237,19 +12141,11 @@
                 <w:sz w:val="18"/>
               </w:rPr>
             </w:pPr>
-            <w:proofErr w:type="gramStart"/>
             <w:r>
               <w:rPr>
                 <w:sz w:val="18"/>
               </w:rPr>
-              <w:t>e</w:t>
-            </w:r>
-            <w:proofErr w:type="gramEnd"/>
-            <w:r>
-              <w:rPr>
-                <w:sz w:val="18"/>
-              </w:rPr>
-              <w:t>)</w:t>
+              <w:t>e)</w:t>
             </w:r>
           </w:p>
         </w:tc>
@@ -11718,19 +12614,11 @@
                 <w:sz w:val="18"/>
               </w:rPr>
             </w:pPr>
-            <w:proofErr w:type="gramStart"/>
             <w:r>
               <w:rPr>
                 <w:sz w:val="18"/>
               </w:rPr>
-              <w:t>b</w:t>
-            </w:r>
-            <w:proofErr w:type="gramEnd"/>
-            <w:r>
-              <w:rPr>
-                <w:sz w:val="18"/>
-              </w:rPr>
-              <w:t>)</w:t>
+              <w:t>b)</w:t>
             </w:r>
           </w:p>
         </w:tc>
@@ -11957,19 +12845,11 @@
                 <w:sz w:val="18"/>
               </w:rPr>
             </w:pPr>
-            <w:proofErr w:type="gramStart"/>
             <w:r>
               <w:rPr>
                 <w:sz w:val="18"/>
               </w:rPr>
-              <w:t>e</w:t>
-            </w:r>
-            <w:proofErr w:type="gramEnd"/>
-            <w:r>
-              <w:rPr>
-                <w:sz w:val="18"/>
-              </w:rPr>
-              <w:t>)</w:t>
+              <w:t>e)</w:t>
             </w:r>
           </w:p>
         </w:tc>
@@ -12469,19 +13349,11 @@
                 <w:sz w:val="18"/>
               </w:rPr>
             </w:pPr>
-            <w:proofErr w:type="gramStart"/>
             <w:r>
               <w:rPr>
                 <w:sz w:val="18"/>
               </w:rPr>
-              <w:t>b</w:t>
-            </w:r>
-            <w:proofErr w:type="gramEnd"/>
-            <w:r>
-              <w:rPr>
-                <w:sz w:val="18"/>
-              </w:rPr>
-              <w:t>)</w:t>
+              <w:t>b)</w:t>
             </w:r>
           </w:p>
         </w:tc>
@@ -12705,19 +13577,11 @@
                 <w:sz w:val="18"/>
               </w:rPr>
             </w:pPr>
-            <w:proofErr w:type="gramStart"/>
             <w:r>
               <w:rPr>
                 <w:sz w:val="18"/>
               </w:rPr>
-              <w:t>e</w:t>
-            </w:r>
-            <w:proofErr w:type="gramEnd"/>
-            <w:r>
-              <w:rPr>
-                <w:sz w:val="18"/>
-              </w:rPr>
-              <w:t>)</w:t>
+              <w:t>e)</w:t>
             </w:r>
           </w:p>
         </w:tc>
@@ -12874,6 +13738,7 @@
               <w:rPr>
                 <w:sz w:val="16"/>
               </w:rPr>
+              <w:lastRenderedPageBreak/>
               <w:t>Gennemførsel</w:t>
             </w:r>
           </w:p>
@@ -13178,19 +14043,11 @@
                 <w:sz w:val="18"/>
               </w:rPr>
             </w:pPr>
-            <w:proofErr w:type="gramStart"/>
             <w:r>
               <w:rPr>
                 <w:sz w:val="18"/>
               </w:rPr>
-              <w:t>b</w:t>
-            </w:r>
-            <w:proofErr w:type="gramEnd"/>
-            <w:r>
-              <w:rPr>
-                <w:sz w:val="18"/>
-              </w:rPr>
-              <w:t>)</w:t>
+              <w:t>b)</w:t>
             </w:r>
           </w:p>
         </w:tc>
@@ -13414,19 +14271,11 @@
                 <w:sz w:val="18"/>
               </w:rPr>
             </w:pPr>
-            <w:proofErr w:type="gramStart"/>
             <w:r>
               <w:rPr>
                 <w:sz w:val="18"/>
               </w:rPr>
-              <w:t>e</w:t>
-            </w:r>
-            <w:proofErr w:type="gramEnd"/>
-            <w:r>
-              <w:rPr>
-                <w:sz w:val="18"/>
-              </w:rPr>
-              <w:t>)</w:t>
+              <w:t>e)</w:t>
             </w:r>
           </w:p>
         </w:tc>
@@ -13880,19 +14729,11 @@
                 <w:sz w:val="18"/>
               </w:rPr>
             </w:pPr>
-            <w:proofErr w:type="gramStart"/>
             <w:r>
               <w:rPr>
                 <w:sz w:val="18"/>
               </w:rPr>
-              <w:t>b</w:t>
-            </w:r>
-            <w:proofErr w:type="gramEnd"/>
-            <w:r>
-              <w:rPr>
-                <w:sz w:val="18"/>
-              </w:rPr>
-              <w:t>)</w:t>
+              <w:t>b)</w:t>
             </w:r>
           </w:p>
         </w:tc>
@@ -14119,19 +14960,11 @@
                 <w:sz w:val="18"/>
               </w:rPr>
             </w:pPr>
-            <w:proofErr w:type="gramStart"/>
             <w:r>
               <w:rPr>
                 <w:sz w:val="18"/>
               </w:rPr>
-              <w:t>e</w:t>
-            </w:r>
-            <w:proofErr w:type="gramEnd"/>
-            <w:r>
-              <w:rPr>
-                <w:sz w:val="18"/>
-              </w:rPr>
-              <w:t>)</w:t>
+              <w:t>e)</w:t>
             </w:r>
           </w:p>
         </w:tc>
@@ -14634,19 +15467,11 @@
                 <w:sz w:val="18"/>
               </w:rPr>
             </w:pPr>
-            <w:proofErr w:type="gramStart"/>
             <w:r>
               <w:rPr>
                 <w:sz w:val="18"/>
               </w:rPr>
-              <w:t>b</w:t>
-            </w:r>
-            <w:proofErr w:type="gramEnd"/>
-            <w:r>
-              <w:rPr>
-                <w:sz w:val="18"/>
-              </w:rPr>
-              <w:t>)</w:t>
+              <w:t>b)</w:t>
             </w:r>
           </w:p>
         </w:tc>
@@ -14870,19 +15695,11 @@
                 <w:sz w:val="18"/>
               </w:rPr>
             </w:pPr>
-            <w:proofErr w:type="gramStart"/>
             <w:r>
               <w:rPr>
                 <w:sz w:val="18"/>
               </w:rPr>
-              <w:t>e</w:t>
-            </w:r>
-            <w:proofErr w:type="gramEnd"/>
-            <w:r>
-              <w:rPr>
-                <w:sz w:val="18"/>
-              </w:rPr>
-              <w:t>)</w:t>
+              <w:t>e)</w:t>
             </w:r>
           </w:p>
         </w:tc>
@@ -15354,19 +16171,11 @@
                 <w:sz w:val="18"/>
               </w:rPr>
             </w:pPr>
-            <w:proofErr w:type="gramStart"/>
             <w:r>
               <w:rPr>
                 <w:sz w:val="18"/>
               </w:rPr>
-              <w:t>b</w:t>
-            </w:r>
-            <w:proofErr w:type="gramEnd"/>
-            <w:r>
-              <w:rPr>
-                <w:sz w:val="18"/>
-              </w:rPr>
-              <w:t>)</w:t>
+              <w:t>b)</w:t>
             </w:r>
           </w:p>
         </w:tc>
@@ -15590,19 +16399,11 @@
                 <w:sz w:val="18"/>
               </w:rPr>
             </w:pPr>
-            <w:proofErr w:type="gramStart"/>
             <w:r>
               <w:rPr>
                 <w:sz w:val="18"/>
               </w:rPr>
-              <w:t>e</w:t>
-            </w:r>
-            <w:proofErr w:type="gramEnd"/>
-            <w:r>
-              <w:rPr>
-                <w:sz w:val="18"/>
-              </w:rPr>
-              <w:t>)</w:t>
+              <w:t>e)</w:t>
             </w:r>
           </w:p>
         </w:tc>
@@ -16072,19 +16873,11 @@
                 <w:sz w:val="18"/>
               </w:rPr>
             </w:pPr>
-            <w:proofErr w:type="gramStart"/>
             <w:r>
               <w:rPr>
                 <w:sz w:val="18"/>
               </w:rPr>
-              <w:t>b</w:t>
-            </w:r>
-            <w:proofErr w:type="gramEnd"/>
-            <w:r>
-              <w:rPr>
-                <w:sz w:val="18"/>
-              </w:rPr>
-              <w:t>)</w:t>
+              <w:t>b)</w:t>
             </w:r>
           </w:p>
         </w:tc>
@@ -16308,19 +17101,11 @@
                 <w:sz w:val="18"/>
               </w:rPr>
             </w:pPr>
-            <w:proofErr w:type="gramStart"/>
             <w:r>
               <w:rPr>
                 <w:sz w:val="18"/>
               </w:rPr>
-              <w:t>e</w:t>
-            </w:r>
-            <w:proofErr w:type="gramEnd"/>
-            <w:r>
-              <w:rPr>
-                <w:sz w:val="18"/>
-              </w:rPr>
-              <w:t>)</w:t>
+              <w:t>e)</w:t>
             </w:r>
           </w:p>
         </w:tc>
@@ -16789,19 +17574,11 @@
                 <w:sz w:val="18"/>
               </w:rPr>
             </w:pPr>
-            <w:proofErr w:type="gramStart"/>
             <w:r>
               <w:rPr>
                 <w:sz w:val="18"/>
               </w:rPr>
-              <w:t>b</w:t>
-            </w:r>
-            <w:proofErr w:type="gramEnd"/>
-            <w:r>
-              <w:rPr>
-                <w:sz w:val="18"/>
-              </w:rPr>
-              <w:t>)</w:t>
+              <w:t>b)</w:t>
             </w:r>
           </w:p>
         </w:tc>
@@ -17025,19 +17802,11 @@
                 <w:sz w:val="18"/>
               </w:rPr>
             </w:pPr>
-            <w:proofErr w:type="gramStart"/>
             <w:r>
               <w:rPr>
                 <w:sz w:val="18"/>
               </w:rPr>
-              <w:t>e</w:t>
-            </w:r>
-            <w:proofErr w:type="gramEnd"/>
-            <w:r>
-              <w:rPr>
-                <w:sz w:val="18"/>
-              </w:rPr>
-              <w:t>)</w:t>
+              <w:t>e)</w:t>
             </w:r>
           </w:p>
         </w:tc>
@@ -17569,19 +18338,11 @@
                 <w:sz w:val="18"/>
               </w:rPr>
             </w:pPr>
-            <w:proofErr w:type="gramStart"/>
             <w:r>
               <w:rPr>
                 <w:sz w:val="18"/>
               </w:rPr>
-              <w:t>b</w:t>
-            </w:r>
-            <w:proofErr w:type="gramEnd"/>
-            <w:r>
-              <w:rPr>
-                <w:sz w:val="18"/>
-              </w:rPr>
-              <w:t>)</w:t>
+              <w:t>b)</w:t>
             </w:r>
           </w:p>
         </w:tc>
@@ -17808,19 +18569,11 @@
                 <w:sz w:val="18"/>
               </w:rPr>
             </w:pPr>
-            <w:proofErr w:type="gramStart"/>
             <w:r>
               <w:rPr>
                 <w:sz w:val="18"/>
               </w:rPr>
-              <w:t>e</w:t>
-            </w:r>
-            <w:proofErr w:type="gramEnd"/>
-            <w:r>
-              <w:rPr>
-                <w:sz w:val="18"/>
-              </w:rPr>
-              <w:t>)</w:t>
+              <w:t>e)</w:t>
             </w:r>
           </w:p>
         </w:tc>
@@ -18523,19 +19276,12 @@
                 <w:sz w:val="18"/>
               </w:rPr>
             </w:pPr>
-            <w:proofErr w:type="gramStart"/>
             <w:r>
               <w:rPr>
                 <w:sz w:val="18"/>
               </w:rPr>
-              <w:t>b</w:t>
-            </w:r>
-            <w:proofErr w:type="gramEnd"/>
-            <w:r>
-              <w:rPr>
-                <w:sz w:val="18"/>
-              </w:rPr>
-              <w:t>)</w:t>
+              <w:lastRenderedPageBreak/>
+              <w:t>b)</w:t>
             </w:r>
           </w:p>
         </w:tc>
@@ -18885,19 +19631,11 @@
                 <w:sz w:val="18"/>
               </w:rPr>
             </w:pPr>
-            <w:proofErr w:type="gramStart"/>
             <w:r>
               <w:rPr>
                 <w:sz w:val="18"/>
               </w:rPr>
-              <w:t>e</w:t>
-            </w:r>
-            <w:proofErr w:type="gramEnd"/>
-            <w:r>
-              <w:rPr>
-                <w:sz w:val="18"/>
-              </w:rPr>
-              <w:t>)</w:t>
+              <w:t>e)</w:t>
             </w:r>
           </w:p>
         </w:tc>
@@ -19618,19 +20356,11 @@
                 <w:sz w:val="18"/>
               </w:rPr>
             </w:pPr>
-            <w:proofErr w:type="gramStart"/>
             <w:r>
               <w:rPr>
                 <w:sz w:val="18"/>
               </w:rPr>
-              <w:t>b</w:t>
-            </w:r>
-            <w:proofErr w:type="gramEnd"/>
-            <w:r>
-              <w:rPr>
-                <w:sz w:val="18"/>
-              </w:rPr>
-              <w:t>)</w:t>
+              <w:t>b)</w:t>
             </w:r>
           </w:p>
         </w:tc>
@@ -19980,19 +20710,11 @@
                 <w:sz w:val="18"/>
               </w:rPr>
             </w:pPr>
-            <w:proofErr w:type="gramStart"/>
             <w:r>
               <w:rPr>
                 <w:sz w:val="18"/>
               </w:rPr>
-              <w:t>e</w:t>
-            </w:r>
-            <w:proofErr w:type="gramEnd"/>
-            <w:r>
-              <w:rPr>
-                <w:sz w:val="18"/>
-              </w:rPr>
-              <w:t>)</w:t>
+              <w:t>e)</w:t>
             </w:r>
           </w:p>
         </w:tc>
@@ -20701,19 +21423,11 @@
                 <w:sz w:val="18"/>
               </w:rPr>
             </w:pPr>
-            <w:proofErr w:type="gramStart"/>
             <w:r>
               <w:rPr>
                 <w:sz w:val="18"/>
               </w:rPr>
-              <w:t>b</w:t>
-            </w:r>
-            <w:proofErr w:type="gramEnd"/>
-            <w:r>
-              <w:rPr>
-                <w:sz w:val="18"/>
-              </w:rPr>
-              <w:t>)</w:t>
+              <w:t>b)</w:t>
             </w:r>
           </w:p>
         </w:tc>
@@ -20760,13 +21474,8 @@
             </w:tcBorders>
           </w:tcPr>
           <w:p>
-            <w:proofErr w:type="gramStart"/>
-            <w:r>
-              <w:t>v</w:t>
-            </w:r>
-            <w:proofErr w:type="gramEnd"/>
-            <w:r>
-              <w:t>/i</w:t>
+            <w:r>
+              <w:t>v/i</w:t>
             </w:r>
           </w:p>
         </w:tc>
@@ -21068,19 +21777,11 @@
                 <w:sz w:val="18"/>
               </w:rPr>
             </w:pPr>
-            <w:proofErr w:type="gramStart"/>
             <w:r>
               <w:rPr>
                 <w:sz w:val="18"/>
               </w:rPr>
-              <w:t>e</w:t>
-            </w:r>
-            <w:proofErr w:type="gramEnd"/>
-            <w:r>
-              <w:rPr>
-                <w:sz w:val="18"/>
-              </w:rPr>
-              <w:t>)</w:t>
+              <w:t>e)</w:t>
             </w:r>
           </w:p>
         </w:tc>
@@ -21801,19 +22502,11 @@
                 <w:sz w:val="18"/>
               </w:rPr>
             </w:pPr>
-            <w:proofErr w:type="gramStart"/>
             <w:r>
               <w:rPr>
                 <w:sz w:val="18"/>
               </w:rPr>
-              <w:t>b</w:t>
-            </w:r>
-            <w:proofErr w:type="gramEnd"/>
-            <w:r>
-              <w:rPr>
-                <w:sz w:val="18"/>
-              </w:rPr>
-              <w:t>)</w:t>
+              <w:t>b)</w:t>
             </w:r>
           </w:p>
         </w:tc>
@@ -22163,19 +22856,11 @@
                 <w:sz w:val="18"/>
               </w:rPr>
             </w:pPr>
-            <w:proofErr w:type="gramStart"/>
             <w:r>
               <w:rPr>
                 <w:sz w:val="18"/>
               </w:rPr>
-              <w:t>e</w:t>
-            </w:r>
-            <w:proofErr w:type="gramEnd"/>
-            <w:r>
-              <w:rPr>
-                <w:sz w:val="18"/>
-              </w:rPr>
-              <w:t>)</w:t>
+              <w:t>e)</w:t>
             </w:r>
           </w:p>
         </w:tc>
@@ -22289,7 +22974,7 @@
     </w:p>
     <w:p>
       <w:pPr>
-        <w:pStyle w:val="Overskrift1"/>
+        <w:pStyle w:val="Heading1"/>
         <w:rPr>
           <w:rFonts w:asciiTheme="minorHAnsi" w:eastAsia="Times New Roman" w:hAnsiTheme="minorHAnsi" w:cs="Times New Roman"/>
           <w:b/>
@@ -22302,6 +22987,7 @@
           <w:rFonts w:asciiTheme="minorHAnsi" w:eastAsia="Times New Roman" w:hAnsiTheme="minorHAnsi"/>
           <w:lang w:eastAsia="da-DK"/>
         </w:rPr>
+        <w:lastRenderedPageBreak/>
         <w:t>Konklusion</w:t>
       </w:r>
     </w:p>
@@ -22333,7 +23019,7 @@
 
 <file path=word/numbering.xml><?xml version="1.0" encoding="utf-8"?>
 <w:numbering xmlns:wpc="http://schemas.microsoft.com/office/word/2010/wordprocessingCanvas" xmlns:mc="http://schemas.openxmlformats.org/markup-compatibility/2006" xmlns:o="urn:schemas-microsoft-com:office:office" xmlns:r="http://schemas.openxmlformats.org/officeDocument/2006/relationships" xmlns:m="http://schemas.openxmlformats.org/officeDocument/2006/math" xmlns:v="urn:schemas-microsoft-com:vml" xmlns:wp14="http://schemas.microsoft.com/office/word/2010/wordprocessingDrawing" xmlns:wp="http://schemas.openxmlformats.org/drawingml/2006/wordprocessingDrawing" xmlns:w10="urn:schemas-microsoft-com:office:word" xmlns:w="http://schemas.openxmlformats.org/wordprocessingml/2006/main" xmlns:w14="http://schemas.microsoft.com/office/word/2010/wordml" xmlns:w15="http://schemas.microsoft.com/office/word/2012/wordml" xmlns:wpg="http://schemas.microsoft.com/office/word/2010/wordprocessingGroup" xmlns:wpi="http://schemas.microsoft.com/office/word/2010/wordprocessingInk" xmlns:wne="http://schemas.microsoft.com/office/word/2006/wordml" xmlns:wps="http://schemas.microsoft.com/office/word/2010/wordprocessingShape" mc:Ignorable="w14 w15 wp14">
-  <w:abstractNum w:abstractNumId="0" w15:restartNumberingAfterBreak="0">
+  <w:abstractNum w:abstractNumId="0">
     <w:nsid w:val="058B4542"/>
     <w:multiLevelType w:val="multilevel"/>
     <w:tmpl w:val="CF64DCF8"/>
@@ -22478,7 +23164,7 @@
       </w:rPr>
     </w:lvl>
   </w:abstractNum>
-  <w:abstractNum w:abstractNumId="1" w15:restartNumberingAfterBreak="0">
+  <w:abstractNum w:abstractNumId="1">
     <w:nsid w:val="08DD45E6"/>
     <w:multiLevelType w:val="hybridMultilevel"/>
     <w:tmpl w:val="9F10BA9E"/>
@@ -22591,7 +23277,7 @@
       </w:rPr>
     </w:lvl>
   </w:abstractNum>
-  <w:abstractNum w:abstractNumId="2" w15:restartNumberingAfterBreak="0">
+  <w:abstractNum w:abstractNumId="2">
     <w:nsid w:val="0B9B7536"/>
     <w:multiLevelType w:val="hybridMultilevel"/>
     <w:tmpl w:val="BE24F0EA"/>
@@ -22704,7 +23390,7 @@
       </w:rPr>
     </w:lvl>
   </w:abstractNum>
-  <w:abstractNum w:abstractNumId="3" w15:restartNumberingAfterBreak="0">
+  <w:abstractNum w:abstractNumId="3">
     <w:nsid w:val="12EB7B4A"/>
     <w:multiLevelType w:val="hybridMultilevel"/>
     <w:tmpl w:val="0D62A64C"/>
@@ -22817,7 +23503,7 @@
       </w:rPr>
     </w:lvl>
   </w:abstractNum>
-  <w:abstractNum w:abstractNumId="4" w15:restartNumberingAfterBreak="0">
+  <w:abstractNum w:abstractNumId="4">
     <w:nsid w:val="1629500F"/>
     <w:multiLevelType w:val="multilevel"/>
     <w:tmpl w:val="08609F08"/>
@@ -22966,7 +23652,7 @@
       </w:rPr>
     </w:lvl>
   </w:abstractNum>
-  <w:abstractNum w:abstractNumId="5" w15:restartNumberingAfterBreak="0">
+  <w:abstractNum w:abstractNumId="5">
     <w:nsid w:val="200F0E81"/>
     <w:multiLevelType w:val="hybridMultilevel"/>
     <w:tmpl w:val="E01C4F12"/>
@@ -23079,7 +23765,7 @@
       </w:rPr>
     </w:lvl>
   </w:abstractNum>
-  <w:abstractNum w:abstractNumId="6" w15:restartNumberingAfterBreak="0">
+  <w:abstractNum w:abstractNumId="6">
     <w:nsid w:val="22C46609"/>
     <w:multiLevelType w:val="hybridMultilevel"/>
     <w:tmpl w:val="447494DC"/>
@@ -23192,7 +23878,7 @@
       </w:rPr>
     </w:lvl>
   </w:abstractNum>
-  <w:abstractNum w:abstractNumId="7" w15:restartNumberingAfterBreak="0">
+  <w:abstractNum w:abstractNumId="7">
     <w:nsid w:val="2C447611"/>
     <w:multiLevelType w:val="hybridMultilevel"/>
     <w:tmpl w:val="736ECD82"/>
@@ -23305,7 +23991,7 @@
       </w:rPr>
     </w:lvl>
   </w:abstractNum>
-  <w:abstractNum w:abstractNumId="8" w15:restartNumberingAfterBreak="0">
+  <w:abstractNum w:abstractNumId="8">
     <w:nsid w:val="38205FFB"/>
     <w:multiLevelType w:val="multilevel"/>
     <w:tmpl w:val="E2FEE396"/>
@@ -23454,7 +24140,7 @@
       </w:rPr>
     </w:lvl>
   </w:abstractNum>
-  <w:abstractNum w:abstractNumId="9" w15:restartNumberingAfterBreak="0">
+  <w:abstractNum w:abstractNumId="9">
     <w:nsid w:val="38ED20AE"/>
     <w:multiLevelType w:val="hybridMultilevel"/>
     <w:tmpl w:val="EC80A198"/>
@@ -23544,7 +24230,7 @@
       </w:pPr>
     </w:lvl>
   </w:abstractNum>
-  <w:abstractNum w:abstractNumId="10" w15:restartNumberingAfterBreak="0">
+  <w:abstractNum w:abstractNumId="10">
     <w:nsid w:val="3DD7227D"/>
     <w:multiLevelType w:val="hybridMultilevel"/>
     <w:tmpl w:val="B4441A16"/>
@@ -23633,7 +24319,7 @@
       </w:pPr>
     </w:lvl>
   </w:abstractNum>
-  <w:abstractNum w:abstractNumId="11" w15:restartNumberingAfterBreak="0">
+  <w:abstractNum w:abstractNumId="11">
     <w:nsid w:val="3E9B7374"/>
     <w:multiLevelType w:val="hybridMultilevel"/>
     <w:tmpl w:val="F8FC9918"/>
@@ -23746,7 +24432,7 @@
       </w:rPr>
     </w:lvl>
   </w:abstractNum>
-  <w:abstractNum w:abstractNumId="12" w15:restartNumberingAfterBreak="0">
+  <w:abstractNum w:abstractNumId="12">
     <w:nsid w:val="41436A53"/>
     <w:multiLevelType w:val="hybridMultilevel"/>
     <w:tmpl w:val="A148D8D0"/>
@@ -23859,7 +24545,7 @@
       </w:rPr>
     </w:lvl>
   </w:abstractNum>
-  <w:abstractNum w:abstractNumId="13" w15:restartNumberingAfterBreak="0">
+  <w:abstractNum w:abstractNumId="13">
     <w:nsid w:val="43C21D87"/>
     <w:multiLevelType w:val="hybridMultilevel"/>
     <w:tmpl w:val="134CAB02"/>
@@ -23972,7 +24658,7 @@
       </w:rPr>
     </w:lvl>
   </w:abstractNum>
-  <w:abstractNum w:abstractNumId="14" w15:restartNumberingAfterBreak="0">
+  <w:abstractNum w:abstractNumId="14">
     <w:nsid w:val="44CA2FE5"/>
     <w:multiLevelType w:val="multilevel"/>
     <w:tmpl w:val="CF64DCF8"/>
@@ -24117,7 +24803,7 @@
       </w:rPr>
     </w:lvl>
   </w:abstractNum>
-  <w:abstractNum w:abstractNumId="15" w15:restartNumberingAfterBreak="0">
+  <w:abstractNum w:abstractNumId="15">
     <w:nsid w:val="44D30F69"/>
     <w:multiLevelType w:val="hybridMultilevel"/>
     <w:tmpl w:val="29F26CD4"/>
@@ -24230,7 +24916,7 @@
       </w:rPr>
     </w:lvl>
   </w:abstractNum>
-  <w:abstractNum w:abstractNumId="16" w15:restartNumberingAfterBreak="0">
+  <w:abstractNum w:abstractNumId="16">
     <w:nsid w:val="478B51C1"/>
     <w:multiLevelType w:val="multilevel"/>
     <w:tmpl w:val="219018E6"/>
@@ -24379,7 +25065,7 @@
       </w:rPr>
     </w:lvl>
   </w:abstractNum>
-  <w:abstractNum w:abstractNumId="17" w15:restartNumberingAfterBreak="0">
+  <w:abstractNum w:abstractNumId="17">
     <w:nsid w:val="47F84200"/>
     <w:multiLevelType w:val="multilevel"/>
     <w:tmpl w:val="7506C768"/>
@@ -24528,7 +25214,7 @@
       </w:rPr>
     </w:lvl>
   </w:abstractNum>
-  <w:abstractNum w:abstractNumId="18" w15:restartNumberingAfterBreak="0">
+  <w:abstractNum w:abstractNumId="18">
     <w:nsid w:val="49D24040"/>
     <w:multiLevelType w:val="hybridMultilevel"/>
     <w:tmpl w:val="FA764DFA"/>
@@ -24641,7 +25327,7 @@
       </w:rPr>
     </w:lvl>
   </w:abstractNum>
-  <w:abstractNum w:abstractNumId="19" w15:restartNumberingAfterBreak="0">
+  <w:abstractNum w:abstractNumId="19">
     <w:nsid w:val="4F5114B5"/>
     <w:multiLevelType w:val="hybridMultilevel"/>
     <w:tmpl w:val="25104E02"/>
@@ -24754,7 +25440,7 @@
       </w:rPr>
     </w:lvl>
   </w:abstractNum>
-  <w:abstractNum w:abstractNumId="20" w15:restartNumberingAfterBreak="0">
+  <w:abstractNum w:abstractNumId="20">
     <w:nsid w:val="4FA2517B"/>
     <w:multiLevelType w:val="multilevel"/>
     <w:tmpl w:val="CF64DCF8"/>
@@ -24899,7 +25585,7 @@
       </w:rPr>
     </w:lvl>
   </w:abstractNum>
-  <w:abstractNum w:abstractNumId="21" w15:restartNumberingAfterBreak="0">
+  <w:abstractNum w:abstractNumId="21">
     <w:nsid w:val="506E4B64"/>
     <w:multiLevelType w:val="hybridMultilevel"/>
     <w:tmpl w:val="12EE7CA8"/>
@@ -24990,7 +25676,7 @@
       </w:pPr>
     </w:lvl>
   </w:abstractNum>
-  <w:abstractNum w:abstractNumId="22" w15:restartNumberingAfterBreak="0">
+  <w:abstractNum w:abstractNumId="22">
     <w:nsid w:val="52A7246B"/>
     <w:multiLevelType w:val="hybridMultilevel"/>
     <w:tmpl w:val="C9903AA0"/>
@@ -25076,7 +25762,7 @@
       </w:pPr>
     </w:lvl>
   </w:abstractNum>
-  <w:abstractNum w:abstractNumId="23" w15:restartNumberingAfterBreak="0">
+  <w:abstractNum w:abstractNumId="23">
     <w:nsid w:val="59F551E4"/>
     <w:multiLevelType w:val="hybridMultilevel"/>
     <w:tmpl w:val="B142A282"/>
@@ -25189,7 +25875,7 @@
       </w:rPr>
     </w:lvl>
   </w:abstractNum>
-  <w:abstractNum w:abstractNumId="24" w15:restartNumberingAfterBreak="0">
+  <w:abstractNum w:abstractNumId="24">
     <w:nsid w:val="5ABE6D49"/>
     <w:multiLevelType w:val="hybridMultilevel"/>
     <w:tmpl w:val="256C1B82"/>
@@ -25302,7 +25988,7 @@
       </w:rPr>
     </w:lvl>
   </w:abstractNum>
-  <w:abstractNum w:abstractNumId="25" w15:restartNumberingAfterBreak="0">
+  <w:abstractNum w:abstractNumId="25">
     <w:nsid w:val="5EE42DB7"/>
     <w:multiLevelType w:val="hybridMultilevel"/>
     <w:tmpl w:val="E21E3DCA"/>
@@ -25415,10 +26101,10 @@
       </w:rPr>
     </w:lvl>
   </w:abstractNum>
-  <w:abstractNum w:abstractNumId="26" w15:restartNumberingAfterBreak="0">
+  <w:abstractNum w:abstractNumId="26">
     <w:nsid w:val="66BF03F2"/>
     <w:multiLevelType w:val="hybridMultilevel"/>
-    <w:tmpl w:val="14FE989C"/>
+    <w:tmpl w:val="62CA7C26"/>
     <w:lvl w:ilvl="0" w:tplc="04060001">
       <w:start w:val="1"/>
       <w:numFmt w:val="bullet"/>
@@ -25528,7 +26214,7 @@
       </w:rPr>
     </w:lvl>
   </w:abstractNum>
-  <w:abstractNum w:abstractNumId="27" w15:restartNumberingAfterBreak="0">
+  <w:abstractNum w:abstractNumId="27">
     <w:nsid w:val="6B41676C"/>
     <w:multiLevelType w:val="hybridMultilevel"/>
     <w:tmpl w:val="D12ABDDE"/>
@@ -25641,7 +26327,7 @@
       </w:rPr>
     </w:lvl>
   </w:abstractNum>
-  <w:abstractNum w:abstractNumId="28" w15:restartNumberingAfterBreak="0">
+  <w:abstractNum w:abstractNumId="28">
     <w:nsid w:val="6B7E1473"/>
     <w:multiLevelType w:val="hybridMultilevel"/>
     <w:tmpl w:val="525AB1B0"/>
@@ -25754,7 +26440,7 @@
       </w:rPr>
     </w:lvl>
   </w:abstractNum>
-  <w:abstractNum w:abstractNumId="29" w15:restartNumberingAfterBreak="0">
+  <w:abstractNum w:abstractNumId="29">
     <w:nsid w:val="788D02CC"/>
     <w:multiLevelType w:val="multilevel"/>
     <w:tmpl w:val="6C66EA26"/>
@@ -25902,7 +26588,7 @@
       </w:rPr>
     </w:lvl>
   </w:abstractNum>
-  <w:abstractNum w:abstractNumId="30" w15:restartNumberingAfterBreak="0">
+  <w:abstractNum w:abstractNumId="30">
     <w:nsid w:val="7C325EBB"/>
     <w:multiLevelType w:val="multilevel"/>
     <w:tmpl w:val="D6864FD0"/>
@@ -26051,7 +26737,7 @@
       </w:rPr>
     </w:lvl>
   </w:abstractNum>
-  <w:abstractNum w:abstractNumId="31" w15:restartNumberingAfterBreak="0">
+  <w:abstractNum w:abstractNumId="31">
     <w:nsid w:val="7F2D3FA0"/>
     <w:multiLevelType w:val="hybridMultilevel"/>
     <w:tmpl w:val="468E0248"/>
@@ -26658,11 +27344,11 @@
     <w:qFormat/>
     <w:rsid w:val="00FB72F7"/>
   </w:style>
-  <w:style w:type="paragraph" w:styleId="Overskrift1">
+  <w:style w:type="paragraph" w:styleId="Heading1">
     <w:name w:val="heading 1"/>
     <w:basedOn w:val="Normal"/>
     <w:next w:val="Normal"/>
-    <w:link w:val="Overskrift1Tegn"/>
+    <w:link w:val="Heading1Char"/>
     <w:uiPriority w:val="9"/>
     <w:qFormat/>
     <w:rsid w:val="000A5FBD"/>
@@ -26679,11 +27365,11 @@
       <w:szCs w:val="32"/>
     </w:rPr>
   </w:style>
-  <w:style w:type="paragraph" w:styleId="Overskrift2">
+  <w:style w:type="paragraph" w:styleId="Heading2">
     <w:name w:val="heading 2"/>
     <w:basedOn w:val="Normal"/>
     <w:next w:val="Normal"/>
-    <w:link w:val="Overskrift2Tegn"/>
+    <w:link w:val="Heading2Char"/>
     <w:uiPriority w:val="9"/>
     <w:unhideWhenUsed/>
     <w:qFormat/>
@@ -26702,11 +27388,11 @@
       <w:lang w:val="en-GB"/>
     </w:rPr>
   </w:style>
-  <w:style w:type="paragraph" w:styleId="Overskrift3">
+  <w:style w:type="paragraph" w:styleId="Heading3">
     <w:name w:val="heading 3"/>
     <w:basedOn w:val="Normal"/>
     <w:next w:val="Normal"/>
-    <w:link w:val="Overskrift3Tegn"/>
+    <w:link w:val="Heading3Char"/>
     <w:uiPriority w:val="9"/>
     <w:unhideWhenUsed/>
     <w:qFormat/>
@@ -26725,11 +27411,11 @@
       <w:lang w:val="en-GB"/>
     </w:rPr>
   </w:style>
-  <w:style w:type="paragraph" w:styleId="Overskrift4">
+  <w:style w:type="paragraph" w:styleId="Heading4">
     <w:name w:val="heading 4"/>
     <w:basedOn w:val="Normal"/>
     <w:next w:val="Normal"/>
-    <w:link w:val="Overskrift4Tegn"/>
+    <w:link w:val="Heading4Char"/>
     <w:uiPriority w:val="9"/>
     <w:unhideWhenUsed/>
     <w:qFormat/>
@@ -26747,13 +27433,13 @@
       <w:color w:val="2E74B5" w:themeColor="accent1" w:themeShade="BF"/>
     </w:rPr>
   </w:style>
-  <w:style w:type="character" w:default="1" w:styleId="Standardskrifttypeiafsnit">
+  <w:style w:type="character" w:default="1" w:styleId="DefaultParagraphFont">
     <w:name w:val="Default Paragraph Font"/>
     <w:uiPriority w:val="1"/>
     <w:semiHidden/>
     <w:unhideWhenUsed/>
   </w:style>
-  <w:style w:type="table" w:default="1" w:styleId="Tabel-Normal">
+  <w:style w:type="table" w:default="1" w:styleId="TableNormal">
     <w:name w:val="Normal Table"/>
     <w:uiPriority w:val="99"/>
     <w:semiHidden/>
@@ -26768,16 +27454,16 @@
       </w:tblCellMar>
     </w:tblPr>
   </w:style>
-  <w:style w:type="numbering" w:default="1" w:styleId="Ingenoversigt">
+  <w:style w:type="numbering" w:default="1" w:styleId="NoList">
     <w:name w:val="No List"/>
     <w:uiPriority w:val="99"/>
     <w:semiHidden/>
     <w:unhideWhenUsed/>
   </w:style>
-  <w:style w:type="character" w:customStyle="1" w:styleId="Overskrift1Tegn">
-    <w:name w:val="Overskrift 1 Tegn"/>
-    <w:basedOn w:val="Standardskrifttypeiafsnit"/>
-    <w:link w:val="Overskrift1"/>
+  <w:style w:type="character" w:customStyle="1" w:styleId="Heading1Char">
+    <w:name w:val="Heading 1 Char"/>
+    <w:basedOn w:val="DefaultParagraphFont"/>
+    <w:link w:val="Heading1"/>
     <w:uiPriority w:val="9"/>
     <w:rsid w:val="000A5FBD"/>
     <w:rPr>
@@ -26787,7 +27473,7 @@
       <w:szCs w:val="32"/>
     </w:rPr>
   </w:style>
-  <w:style w:type="paragraph" w:styleId="Listeafsnit">
+  <w:style w:type="paragraph" w:styleId="ListParagraph">
     <w:name w:val="List Paragraph"/>
     <w:basedOn w:val="Normal"/>
     <w:uiPriority w:val="34"/>
@@ -26798,15 +27484,16 @@
       <w:contextualSpacing/>
     </w:pPr>
   </w:style>
-  <w:style w:type="table" w:styleId="Tabel-Gitter">
+  <w:style w:type="table" w:styleId="TableGrid">
     <w:name w:val="Table Grid"/>
-    <w:basedOn w:val="Tabel-Normal"/>
+    <w:basedOn w:val="TableNormal"/>
     <w:uiPriority w:val="39"/>
     <w:rsid w:val="00A531FD"/>
     <w:pPr>
       <w:spacing w:after="0" w:line="240" w:lineRule="auto"/>
     </w:pPr>
     <w:tblPr>
+      <w:tblInd w:w="0" w:type="dxa"/>
       <w:tblBorders>
         <w:top w:val="single" w:sz="4" w:space="0" w:color="auto"/>
         <w:left w:val="single" w:sz="4" w:space="0" w:color="auto"/>
@@ -26815,12 +27502,18 @@
         <w:insideH w:val="single" w:sz="4" w:space="0" w:color="auto"/>
         <w:insideV w:val="single" w:sz="4" w:space="0" w:color="auto"/>
       </w:tblBorders>
+      <w:tblCellMar>
+        <w:top w:w="0" w:type="dxa"/>
+        <w:left w:w="108" w:type="dxa"/>
+        <w:bottom w:w="0" w:type="dxa"/>
+        <w:right w:w="108" w:type="dxa"/>
+      </w:tblCellMar>
     </w:tblPr>
   </w:style>
-  <w:style w:type="character" w:customStyle="1" w:styleId="Overskrift2Tegn">
-    <w:name w:val="Overskrift 2 Tegn"/>
-    <w:basedOn w:val="Standardskrifttypeiafsnit"/>
-    <w:link w:val="Overskrift2"/>
+  <w:style w:type="character" w:customStyle="1" w:styleId="Heading2Char">
+    <w:name w:val="Heading 2 Char"/>
+    <w:basedOn w:val="DefaultParagraphFont"/>
+    <w:link w:val="Heading2"/>
     <w:uiPriority w:val="9"/>
     <w:rsid w:val="00A531FD"/>
     <w:rPr>
@@ -26831,10 +27524,10 @@
       <w:lang w:val="en-GB"/>
     </w:rPr>
   </w:style>
-  <w:style w:type="character" w:customStyle="1" w:styleId="Overskrift3Tegn">
-    <w:name w:val="Overskrift 3 Tegn"/>
-    <w:basedOn w:val="Standardskrifttypeiafsnit"/>
-    <w:link w:val="Overskrift3"/>
+  <w:style w:type="character" w:customStyle="1" w:styleId="Heading3Char">
+    <w:name w:val="Heading 3 Char"/>
+    <w:basedOn w:val="DefaultParagraphFont"/>
+    <w:link w:val="Heading3"/>
     <w:uiPriority w:val="9"/>
     <w:rsid w:val="00A531FD"/>
     <w:rPr>
@@ -26847,7 +27540,7 @@
   </w:style>
   <w:style w:type="character" w:styleId="Hyperlink">
     <w:name w:val="Hyperlink"/>
-    <w:basedOn w:val="Standardskrifttypeiafsnit"/>
+    <w:basedOn w:val="DefaultParagraphFont"/>
     <w:uiPriority w:val="99"/>
     <w:unhideWhenUsed/>
     <w:rsid w:val="00A531FD"/>
@@ -26856,11 +27549,11 @@
       <w:u w:val="single"/>
     </w:rPr>
   </w:style>
-  <w:style w:type="paragraph" w:styleId="Titel">
+  <w:style w:type="paragraph" w:styleId="Title">
     <w:name w:val="Title"/>
     <w:basedOn w:val="Normal"/>
     <w:next w:val="Normal"/>
-    <w:link w:val="TitelTegn"/>
+    <w:link w:val="TitleChar"/>
     <w:uiPriority w:val="10"/>
     <w:qFormat/>
     <w:rsid w:val="00A531FD"/>
@@ -26877,10 +27570,10 @@
       <w:lang w:val="en-GB"/>
     </w:rPr>
   </w:style>
-  <w:style w:type="character" w:customStyle="1" w:styleId="TitelTegn">
-    <w:name w:val="Titel Tegn"/>
-    <w:basedOn w:val="Standardskrifttypeiafsnit"/>
-    <w:link w:val="Titel"/>
+  <w:style w:type="character" w:customStyle="1" w:styleId="TitleChar">
+    <w:name w:val="Title Char"/>
+    <w:basedOn w:val="DefaultParagraphFont"/>
+    <w:link w:val="Title"/>
     <w:uiPriority w:val="10"/>
     <w:rsid w:val="00A531FD"/>
     <w:rPr>
@@ -26892,11 +27585,11 @@
       <w:lang w:val="en-GB"/>
     </w:rPr>
   </w:style>
-  <w:style w:type="paragraph" w:styleId="Undertitel">
+  <w:style w:type="paragraph" w:styleId="Subtitle">
     <w:name w:val="Subtitle"/>
     <w:basedOn w:val="Normal"/>
     <w:next w:val="Normal"/>
-    <w:link w:val="UndertitelTegn"/>
+    <w:link w:val="SubtitleChar"/>
     <w:uiPriority w:val="11"/>
     <w:qFormat/>
     <w:rsid w:val="00A531FD"/>
@@ -26912,10 +27605,10 @@
       <w:lang w:val="en-GB"/>
     </w:rPr>
   </w:style>
-  <w:style w:type="character" w:customStyle="1" w:styleId="UndertitelTegn">
-    <w:name w:val="Undertitel Tegn"/>
-    <w:basedOn w:val="Standardskrifttypeiafsnit"/>
-    <w:link w:val="Undertitel"/>
+  <w:style w:type="character" w:customStyle="1" w:styleId="SubtitleChar">
+    <w:name w:val="Subtitle Char"/>
+    <w:basedOn w:val="DefaultParagraphFont"/>
+    <w:link w:val="Subtitle"/>
     <w:uiPriority w:val="11"/>
     <w:rsid w:val="00A531FD"/>
     <w:rPr>
@@ -26925,10 +27618,10 @@
       <w:lang w:val="en-GB"/>
     </w:rPr>
   </w:style>
-  <w:style w:type="paragraph" w:styleId="Sidehoved">
+  <w:style w:type="paragraph" w:styleId="Header">
     <w:name w:val="header"/>
     <w:basedOn w:val="Normal"/>
-    <w:link w:val="SidehovedTegn"/>
+    <w:link w:val="HeaderChar"/>
     <w:uiPriority w:val="99"/>
     <w:unhideWhenUsed/>
     <w:rsid w:val="00A531FD"/>
@@ -26943,20 +27636,20 @@
       <w:lang w:val="en-GB"/>
     </w:rPr>
   </w:style>
-  <w:style w:type="character" w:customStyle="1" w:styleId="SidehovedTegn">
-    <w:name w:val="Sidehoved Tegn"/>
-    <w:basedOn w:val="Standardskrifttypeiafsnit"/>
-    <w:link w:val="Sidehoved"/>
+  <w:style w:type="character" w:customStyle="1" w:styleId="HeaderChar">
+    <w:name w:val="Header Char"/>
+    <w:basedOn w:val="DefaultParagraphFont"/>
+    <w:link w:val="Header"/>
     <w:uiPriority w:val="99"/>
     <w:rsid w:val="00A531FD"/>
     <w:rPr>
       <w:lang w:val="en-GB"/>
     </w:rPr>
   </w:style>
-  <w:style w:type="paragraph" w:styleId="Sidefod">
+  <w:style w:type="paragraph" w:styleId="Footer">
     <w:name w:val="footer"/>
     <w:basedOn w:val="Normal"/>
-    <w:link w:val="SidefodTegn"/>
+    <w:link w:val="FooterChar"/>
     <w:uiPriority w:val="99"/>
     <w:unhideWhenUsed/>
     <w:rsid w:val="00A531FD"/>
@@ -26971,20 +27664,20 @@
       <w:lang w:val="en-GB"/>
     </w:rPr>
   </w:style>
-  <w:style w:type="character" w:customStyle="1" w:styleId="SidefodTegn">
-    <w:name w:val="Sidefod Tegn"/>
-    <w:basedOn w:val="Standardskrifttypeiafsnit"/>
-    <w:link w:val="Sidefod"/>
+  <w:style w:type="character" w:customStyle="1" w:styleId="FooterChar">
+    <w:name w:val="Footer Char"/>
+    <w:basedOn w:val="DefaultParagraphFont"/>
+    <w:link w:val="Footer"/>
     <w:uiPriority w:val="99"/>
     <w:rsid w:val="00A531FD"/>
     <w:rPr>
       <w:lang w:val="en-GB"/>
     </w:rPr>
   </w:style>
-  <w:style w:type="paragraph" w:styleId="Markeringsbobletekst">
+  <w:style w:type="paragraph" w:styleId="BalloonText">
     <w:name w:val="Balloon Text"/>
     <w:basedOn w:val="Normal"/>
-    <w:link w:val="MarkeringsbobletekstTegn"/>
+    <w:link w:val="BalloonTextChar"/>
     <w:uiPriority w:val="99"/>
     <w:semiHidden/>
     <w:unhideWhenUsed/>
@@ -26999,10 +27692,10 @@
       <w:lang w:val="en-GB"/>
     </w:rPr>
   </w:style>
-  <w:style w:type="character" w:customStyle="1" w:styleId="MarkeringsbobletekstTegn">
-    <w:name w:val="Markeringsbobletekst Tegn"/>
-    <w:basedOn w:val="Standardskrifttypeiafsnit"/>
-    <w:link w:val="Markeringsbobletekst"/>
+  <w:style w:type="character" w:customStyle="1" w:styleId="BalloonTextChar">
+    <w:name w:val="Balloon Text Char"/>
+    <w:basedOn w:val="DefaultParagraphFont"/>
+    <w:link w:val="BalloonText"/>
     <w:uiPriority w:val="99"/>
     <w:semiHidden/>
     <w:rsid w:val="00A531FD"/>
@@ -27013,9 +27706,9 @@
       <w:lang w:val="en-GB"/>
     </w:rPr>
   </w:style>
-  <w:style w:type="paragraph" w:styleId="Ingenafstand">
+  <w:style w:type="paragraph" w:styleId="NoSpacing">
     <w:name w:val="No Spacing"/>
-    <w:link w:val="IngenafstandTegn"/>
+    <w:link w:val="NoSpacingChar"/>
     <w:uiPriority w:val="1"/>
     <w:qFormat/>
     <w:rsid w:val="00A531FD"/>
@@ -27027,10 +27720,10 @@
       <w:lang w:val="en-GB" w:eastAsia="en-GB"/>
     </w:rPr>
   </w:style>
-  <w:style w:type="character" w:customStyle="1" w:styleId="IngenafstandTegn">
-    <w:name w:val="Ingen afstand Tegn"/>
-    <w:basedOn w:val="Standardskrifttypeiafsnit"/>
-    <w:link w:val="Ingenafstand"/>
+  <w:style w:type="character" w:customStyle="1" w:styleId="NoSpacingChar">
+    <w:name w:val="No Spacing Char"/>
+    <w:basedOn w:val="DefaultParagraphFont"/>
+    <w:link w:val="NoSpacing"/>
     <w:uiPriority w:val="1"/>
     <w:rsid w:val="00A531FD"/>
     <w:rPr>
@@ -27038,7 +27731,7 @@
       <w:lang w:val="en-GB" w:eastAsia="en-GB"/>
     </w:rPr>
   </w:style>
-  <w:style w:type="paragraph" w:styleId="Indholdsfortegnelse3">
+  <w:style w:type="paragraph" w:styleId="TOC3">
     <w:name w:val="toc 3"/>
     <w:basedOn w:val="Normal"/>
     <w:next w:val="Normal"/>
@@ -27054,9 +27747,9 @@
       <w:lang w:val="en-GB"/>
     </w:rPr>
   </w:style>
-  <w:style w:type="paragraph" w:styleId="Overskrift">
+  <w:style w:type="paragraph" w:styleId="TOCHeading">
     <w:name w:val="TOC Heading"/>
-    <w:basedOn w:val="Overskrift1"/>
+    <w:basedOn w:val="Heading1"/>
     <w:next w:val="Normal"/>
     <w:uiPriority w:val="39"/>
     <w:unhideWhenUsed/>
@@ -27069,7 +27762,7 @@
       <w:lang w:val="en-GB" w:eastAsia="en-GB"/>
     </w:rPr>
   </w:style>
-  <w:style w:type="paragraph" w:styleId="Indholdsfortegnelse1">
+  <w:style w:type="paragraph" w:styleId="TOC1">
     <w:name w:val="toc 1"/>
     <w:basedOn w:val="Normal"/>
     <w:next w:val="Normal"/>
@@ -27102,10 +27795,10 @@
   </w:style>
   <w:style w:type="character" w:customStyle="1" w:styleId="apple-tab-span">
     <w:name w:val="apple-tab-span"/>
-    <w:basedOn w:val="Standardskrifttypeiafsnit"/>
+    <w:basedOn w:val="DefaultParagraphFont"/>
     <w:rsid w:val="00A531FD"/>
   </w:style>
-  <w:style w:type="paragraph" w:styleId="Indholdsfortegnelse2">
+  <w:style w:type="paragraph" w:styleId="TOC2">
     <w:name w:val="toc 2"/>
     <w:basedOn w:val="Normal"/>
     <w:next w:val="Normal"/>
@@ -27121,7 +27814,7 @@
       <w:lang w:val="en-GB"/>
     </w:rPr>
   </w:style>
-  <w:style w:type="paragraph" w:styleId="Billedtekst">
+  <w:style w:type="paragraph" w:styleId="Caption">
     <w:name w:val="caption"/>
     <w:basedOn w:val="Normal"/>
     <w:next w:val="Normal"/>
@@ -27141,9 +27834,9 @@
       <w:lang w:val="en-GB"/>
     </w:rPr>
   </w:style>
-  <w:style w:type="table" w:styleId="Listetabel3">
+  <w:style w:type="table" w:styleId="ListTable3">
     <w:name w:val="List Table 3"/>
-    <w:basedOn w:val="Tabel-Normal"/>
+    <w:basedOn w:val="TableNormal"/>
     <w:uiPriority w:val="48"/>
     <w:rsid w:val="00FB72F7"/>
     <w:pPr>
@@ -27152,12 +27845,19 @@
     <w:tblPr>
       <w:tblStyleRowBandSize w:val="1"/>
       <w:tblStyleColBandSize w:val="1"/>
+      <w:tblInd w:w="0" w:type="dxa"/>
       <w:tblBorders>
         <w:top w:val="single" w:sz="4" w:space="0" w:color="000000" w:themeColor="text1"/>
         <w:left w:val="single" w:sz="4" w:space="0" w:color="000000" w:themeColor="text1"/>
         <w:bottom w:val="single" w:sz="4" w:space="0" w:color="000000" w:themeColor="text1"/>
         <w:right w:val="single" w:sz="4" w:space="0" w:color="000000" w:themeColor="text1"/>
       </w:tblBorders>
+      <w:tblCellMar>
+        <w:top w:w="0" w:type="dxa"/>
+        <w:left w:w="108" w:type="dxa"/>
+        <w:bottom w:w="0" w:type="dxa"/>
+        <w:right w:w="108" w:type="dxa"/>
+      </w:tblCellMar>
     </w:tblPr>
     <w:tblStylePr w:type="firstRow">
       <w:rPr>
@@ -27265,10 +27965,10 @@
       </w:tcPr>
     </w:tblStylePr>
   </w:style>
-  <w:style w:type="character" w:customStyle="1" w:styleId="Overskrift4Tegn">
-    <w:name w:val="Overskrift 4 Tegn"/>
-    <w:basedOn w:val="Standardskrifttypeiafsnit"/>
-    <w:link w:val="Overskrift4"/>
+  <w:style w:type="character" w:customStyle="1" w:styleId="Heading4Char">
+    <w:name w:val="Heading 4 Char"/>
+    <w:basedOn w:val="DefaultParagraphFont"/>
+    <w:link w:val="Heading4"/>
     <w:uiPriority w:val="9"/>
     <w:rsid w:val="00C35428"/>
     <w:rPr>
@@ -27547,7 +28247,7 @@
 </file>
 
 <file path=customXml/itemProps1.xml><?xml version="1.0" encoding="utf-8"?>
-<ds:datastoreItem xmlns:ds="http://schemas.openxmlformats.org/officeDocument/2006/customXml" ds:itemID="{13212589-A56B-4FDF-BBAA-F7A1477000B9}">
+<ds:datastoreItem xmlns:ds="http://schemas.openxmlformats.org/officeDocument/2006/customXml" ds:itemID="{27F1FB4C-81F8-48BE-A1B6-67EABE929FCB}">
   <ds:schemaRefs>
     <ds:schemaRef ds:uri="http://schemas.openxmlformats.org/officeDocument/2006/bibliography"/>
   </ds:schemaRefs>

</xml_diff>

<commit_message>
Added a problem to usability test
Added a problem
</commit_message>
<xml_diff>
--- a/Usability_rapport_2.docx
+++ b/Usability_rapport_2.docx
@@ -401,49 +401,7 @@
           <w:sz w:val="24"/>
           <w:szCs w:val="24"/>
         </w:rPr>
-        <w:t xml:space="preserve">En deltager opdagede ikke at hjælpelinket ved </w:t>
-      </w:r>
-      <w:r>
-        <w:rPr>
-          <w:sz w:val="24"/>
-          <w:szCs w:val="24"/>
-        </w:rPr>
-        <w:t>’</w:t>
-      </w:r>
-      <w:r>
-        <w:rPr>
-          <w:sz w:val="24"/>
-          <w:szCs w:val="24"/>
-        </w:rPr>
-        <w:t>log</w:t>
-      </w:r>
-      <w:r>
-        <w:rPr>
-          <w:sz w:val="24"/>
-          <w:szCs w:val="24"/>
-        </w:rPr>
-        <w:t xml:space="preserve"> </w:t>
-      </w:r>
-      <w:r>
-        <w:rPr>
-          <w:sz w:val="24"/>
-          <w:szCs w:val="24"/>
-        </w:rPr>
-        <w:t>in</w:t>
-      </w:r>
-      <w:r>
-        <w:rPr>
-          <w:sz w:val="24"/>
-          <w:szCs w:val="24"/>
-        </w:rPr>
-        <w:t>d’</w:t>
-      </w:r>
-      <w:r>
-        <w:rPr>
-          <w:sz w:val="24"/>
-          <w:szCs w:val="24"/>
-        </w:rPr>
-        <w:t xml:space="preserve"> var et link.</w:t>
+        <w:t>En deltager opdagede ikke at hjælpelinket ved ’log ind’ var et link.</w:t>
       </w:r>
     </w:p>
     <w:p>
@@ -512,15 +470,7 @@
           <w:b/>
           <w:lang w:val="da-DK"/>
         </w:rPr>
-        <w:t>Bekræftelsesmeddelelse er ikke tydelig nok</w:t>
-      </w:r>
-      <w:r>
-        <w:rPr>
-          <w:rFonts w:asciiTheme="minorHAnsi" w:hAnsiTheme="minorHAnsi"/>
-          <w:b/>
-          <w:lang w:val="da-DK"/>
-        </w:rPr>
-        <w:t xml:space="preserve"> </w:t>
+        <w:t xml:space="preserve">Bekræftelsesmeddelelse er ikke tydelig nok </w:t>
       </w:r>
       <w:r>
         <w:rPr>
@@ -2942,8 +2892,6 @@
       </w:r>
     </w:p>
     <w:p>
-      <w:bookmarkStart w:id="1" w:name="_GoBack"/>
-      <w:bookmarkEnd w:id="1"/>
       <w:r>
         <w:t xml:space="preserve">Se </w:t>
       </w:r>
@@ -3279,6 +3227,114 @@
           </w:p>
         </w:tc>
       </w:tr>
+      <w:tr>
+        <w:tc>
+          <w:tcPr>
+            <w:tcW w:w="704" w:type="dxa"/>
+          </w:tcPr>
+          <w:p>
+            <w:pPr>
+              <w:spacing w:before="120" w:after="120"/>
+              <w:rPr>
+                <w:noProof/>
+                <w:lang w:eastAsia="da-DK"/>
+              </w:rPr>
+            </w:pPr>
+            <w:r>
+              <w:rPr>
+                <w:noProof/>
+                <w:lang w:eastAsia="da-DK"/>
+              </w:rPr>
+              <w:drawing>
+                <wp:inline distT="0" distB="0" distL="0" distR="0" wp14:anchorId="783A6F8F" wp14:editId="74D6B53C">
+                  <wp:extent cx="235432" cy="243840"/>
+                  <wp:effectExtent l="0" t="0" r="0" b="3810"/>
+                  <wp:docPr id="13" name="Picture 13"/>
+                  <wp:cNvGraphicFramePr>
+                    <a:graphicFrameLocks xmlns:a="http://schemas.openxmlformats.org/drawingml/2006/main" noChangeAspect="1"/>
+                  </wp:cNvGraphicFramePr>
+                  <a:graphic xmlns:a="http://schemas.openxmlformats.org/drawingml/2006/main">
+                    <a:graphicData uri="http://schemas.openxmlformats.org/drawingml/2006/picture">
+                      <pic:pic xmlns:pic="http://schemas.openxmlformats.org/drawingml/2006/picture">
+                        <pic:nvPicPr>
+                          <pic:cNvPr id="1" name=""/>
+                          <pic:cNvPicPr/>
+                        </pic:nvPicPr>
+                        <pic:blipFill>
+                          <a:blip r:embed="rId8"/>
+                          <a:stretch>
+                            <a:fillRect/>
+                          </a:stretch>
+                        </pic:blipFill>
+                        <pic:spPr>
+                          <a:xfrm>
+                            <a:off x="0" y="0"/>
+                            <a:ext cx="241639" cy="250268"/>
+                          </a:xfrm>
+                          <a:prstGeom prst="rect">
+                            <a:avLst/>
+                          </a:prstGeom>
+                        </pic:spPr>
+                      </pic:pic>
+                    </a:graphicData>
+                  </a:graphic>
+                </wp:inline>
+              </w:drawing>
+            </w:r>
+          </w:p>
+        </w:tc>
+        <w:tc>
+          <w:tcPr>
+            <w:tcW w:w="8924" w:type="dxa"/>
+          </w:tcPr>
+          <w:p>
+            <w:pPr>
+              <w:spacing w:before="240" w:after="120"/>
+              <w:rPr>
+                <w:color w:val="44546A" w:themeColor="text2"/>
+              </w:rPr>
+            </w:pPr>
+            <w:r>
+              <w:rPr>
+                <w:color w:val="44546A" w:themeColor="text2"/>
+              </w:rPr>
+              <w:t>Kedeligt design</w:t>
+            </w:r>
+          </w:p>
+          <w:p>
+            <w:r>
+              <w:t>Flere deltagere nævnte, at de fandt designet kedeligt</w:t>
+            </w:r>
+          </w:p>
+          <w:p>
+            <w:pPr>
+              <w:spacing w:before="240" w:after="120"/>
+            </w:pPr>
+            <w:r>
+              <w:rPr>
+                <w:b/>
+              </w:rPr>
+              <w:t>Løsningsforslag</w:t>
+            </w:r>
+            <w:r>
+              <w:t>: T</w:t>
+            </w:r>
+            <w:bookmarkStart w:id="1" w:name="_GoBack"/>
+            <w:bookmarkEnd w:id="1"/>
+            <w:r>
+              <w:t xml:space="preserve">ilføje </w:t>
+            </w:r>
+            <w:proofErr w:type="spellStart"/>
+            <w:r>
+              <w:t>webappen</w:t>
+            </w:r>
+            <w:proofErr w:type="spellEnd"/>
+            <w:r>
+              <w:t xml:space="preserve"> en smule mere farve (i stedet for de grålige toner)</w:t>
+            </w:r>
+          </w:p>
+        </w:tc>
+      </w:tr>
     </w:tbl>
     <w:p>
       <w:pPr>
@@ -3565,6 +3621,7 @@
                 <w:noProof/>
                 <w:lang w:eastAsia="da-DK"/>
               </w:rPr>
+              <w:lastRenderedPageBreak/>
               <w:drawing>
                 <wp:inline distT="0" distB="0" distL="0" distR="0" wp14:anchorId="3B849081" wp14:editId="67A87DE0">
                   <wp:extent cx="235432" cy="243840"/>
@@ -3651,7 +3708,6 @@
               <w:rPr>
                 <w:b/>
               </w:rPr>
-              <w:lastRenderedPageBreak/>
               <w:t>Billede</w:t>
             </w:r>
             <w:r>
@@ -3683,10 +3739,10 @@
                   <v:path o:extrusionok="f" gradientshapeok="t" o:connecttype="rect"/>
                   <o:lock v:ext="edit" aspectratio="t"/>
                 </v:shapetype>
-                <v:shape id="_x0000_i1029" type="#_x0000_t75" style="width:374.4pt;height:71.1pt" o:ole="">
+                <v:shape id="_x0000_i1025" type="#_x0000_t75" style="width:374.25pt;height:71.25pt" o:ole="">
                   <v:imagedata r:id="rId11" o:title=""/>
                 </v:shape>
-                <o:OLEObject Type="Embed" ProgID="PBrush" ShapeID="_x0000_i1029" DrawAspect="Content" ObjectID="_1525960924" r:id="rId12"/>
+                <o:OLEObject Type="Embed" ProgID="PBrush" ShapeID="_x0000_i1025" DrawAspect="Content" ObjectID="_1525961771" r:id="rId12"/>
               </w:object>
             </w:r>
           </w:p>
@@ -3712,7 +3768,6 @@
                 <w:noProof/>
                 <w:lang w:eastAsia="da-DK"/>
               </w:rPr>
-              <w:lastRenderedPageBreak/>
               <w:drawing>
                 <wp:inline distT="0" distB="0" distL="0" distR="0" wp14:anchorId="4BD0E705" wp14:editId="283B9584">
                   <wp:extent cx="235432" cy="243840"/>
@@ -3925,10 +3980,10 @@
             </w:pPr>
             <w:r>
               <w:object w:dxaOrig="1830" w:dyaOrig="2115">
-                <v:shape id="_x0000_i1030" type="#_x0000_t75" style="width:91.8pt;height:106.2pt" o:ole="">
+                <v:shape id="_x0000_i1026" type="#_x0000_t75" style="width:91.5pt;height:106.5pt" o:ole="">
                   <v:imagedata r:id="rId13" o:title=""/>
                 </v:shape>
-                <o:OLEObject Type="Embed" ProgID="PBrush" ShapeID="_x0000_i1030" DrawAspect="Content" ObjectID="_1525960925" r:id="rId14"/>
+                <o:OLEObject Type="Embed" ProgID="PBrush" ShapeID="_x0000_i1026" DrawAspect="Content" ObjectID="_1525961772" r:id="rId14"/>
               </w:object>
             </w:r>
           </w:p>
@@ -4291,6 +4346,7 @@
           </w:p>
           <w:p>
             <w:r>
+              <w:lastRenderedPageBreak/>
               <w:t>En deltager var overbevist om at skift af værtsantal skete under planen</w:t>
             </w:r>
             <w:r>
@@ -4855,10 +4911,10 @@
             </w:pPr>
             <w:r>
               <w:object w:dxaOrig="2880" w:dyaOrig="2220">
-                <v:shape id="_x0000_i1025" type="#_x0000_t75" style="width:2in;height:110.7pt" o:ole="">
+                <v:shape id="_x0000_i1027" type="#_x0000_t75" style="width:2in;height:111pt" o:ole="">
                   <v:imagedata r:id="rId15" o:title=""/>
                 </v:shape>
-                <o:OLEObject Type="Embed" ProgID="PBrush" ShapeID="_x0000_i1025" DrawAspect="Content" ObjectID="_1525960926" r:id="rId16"/>
+                <o:OLEObject Type="Embed" ProgID="PBrush" ShapeID="_x0000_i1027" DrawAspect="Content" ObjectID="_1525961773" r:id="rId16"/>
               </w:object>
             </w:r>
           </w:p>
@@ -5022,10 +5078,10 @@
             </w:pPr>
             <w:r>
               <w:object w:dxaOrig="5595" w:dyaOrig="2475">
-                <v:shape id="_x0000_i1027" type="#_x0000_t75" style="width:279.9pt;height:124.2pt" o:ole="">
+                <v:shape id="_x0000_i1028" type="#_x0000_t75" style="width:279.75pt;height:124.5pt" o:ole="">
                   <v:imagedata r:id="rId17" o:title=""/>
                 </v:shape>
-                <o:OLEObject Type="Embed" ProgID="PBrush" ShapeID="_x0000_i1027" DrawAspect="Content" ObjectID="_1525960927" r:id="rId18"/>
+                <o:OLEObject Type="Embed" ProgID="PBrush" ShapeID="_x0000_i1028" DrawAspect="Content" ObjectID="_1525961774" r:id="rId18"/>
               </w:object>
             </w:r>
           </w:p>
@@ -5177,10 +5233,10 @@
             </w:pPr>
             <w:r>
               <w:object w:dxaOrig="11550" w:dyaOrig="720">
-                <v:shape id="_x0000_i1026" type="#_x0000_t75" style="width:435.6pt;height:29.7pt" o:ole="">
+                <v:shape id="_x0000_i1029" type="#_x0000_t75" style="width:435.75pt;height:30pt" o:ole="">
                   <v:imagedata r:id="rId19" o:title=""/>
                 </v:shape>
-                <o:OLEObject Type="Embed" ProgID="PBrush" ShapeID="_x0000_i1026" DrawAspect="Content" ObjectID="_1525960928" r:id="rId20"/>
+                <o:OLEObject Type="Embed" ProgID="PBrush" ShapeID="_x0000_i1029" DrawAspect="Content" ObjectID="_1525961775" r:id="rId20"/>
               </w:object>
             </w:r>
           </w:p>
@@ -5380,10 +5436,10 @@
             </w:pPr>
             <w:r>
               <w:object w:dxaOrig="4170" w:dyaOrig="2940">
-                <v:shape id="_x0000_i1028" type="#_x0000_t75" style="width:208.8pt;height:146.7pt" o:ole="">
+                <v:shape id="_x0000_i1030" type="#_x0000_t75" style="width:208.5pt;height:147pt" o:ole="">
                   <v:imagedata r:id="rId21" o:title=""/>
                 </v:shape>
-                <o:OLEObject Type="Embed" ProgID="PBrush" ShapeID="_x0000_i1028" DrawAspect="Content" ObjectID="_1525960929" r:id="rId22"/>
+                <o:OLEObject Type="Embed" ProgID="PBrush" ShapeID="_x0000_i1030" DrawAspect="Content" ObjectID="_1525961776" r:id="rId22"/>
               </w:object>
             </w:r>
           </w:p>
@@ -30912,7 +30968,7 @@
 </file>
 
 <file path=customXml/itemProps1.xml><?xml version="1.0" encoding="utf-8"?>
-<ds:datastoreItem xmlns:ds="http://schemas.openxmlformats.org/officeDocument/2006/customXml" ds:itemID="{9D9C068B-8E6D-4C85-8EAA-ACCD77DAEA24}">
+<ds:datastoreItem xmlns:ds="http://schemas.openxmlformats.org/officeDocument/2006/customXml" ds:itemID="{572F0209-67C7-4B8B-AD50-3A7E857DC5A3}">
   <ds:schemaRefs>
     <ds:schemaRef ds:uri="http://schemas.openxmlformats.org/officeDocument/2006/bibliography"/>
   </ds:schemaRefs>

</xml_diff>

<commit_message>
Couple of pics to usability rapport
Couple of pics to usability rapport
</commit_message>
<xml_diff>
--- a/Usability_rapport_2.docx
+++ b/Usability_rapport_2.docx
@@ -2962,7 +2962,7 @@
                 <w:lang w:eastAsia="da-DK"/>
               </w:rPr>
               <w:drawing>
-                <wp:inline distT="0" distB="0" distL="0" distR="0" wp14:anchorId="45A10069" wp14:editId="4C9984C0">
+                <wp:inline distT="0" distB="0" distL="0" distR="0" wp14:anchorId="02BD1985" wp14:editId="2B88B8E4">
                   <wp:extent cx="266700" cy="232757"/>
                   <wp:effectExtent l="0" t="0" r="0" b="0"/>
                   <wp:docPr id="142" name="Picture 142"/>
@@ -3031,14 +3031,57 @@
             </w:r>
           </w:p>
           <w:p>
+            <w:r>
+              <w:t>Tre deltagere fandt menuen hjælpsom og intuitiv</w:t>
+            </w:r>
+            <w:r>
+              <w:t>.</w:t>
+            </w:r>
+          </w:p>
+          <w:p>
+            <w:pPr>
+              <w:spacing w:before="240" w:after="120"/>
+            </w:pPr>
+            <w:r>
+              <w:rPr>
+                <w:b/>
+              </w:rPr>
+              <w:t>Billede</w:t>
+            </w:r>
+            <w:r>
+              <w:t>:</w:t>
+            </w:r>
+          </w:p>
+          <w:p>
             <w:pPr>
               <w:spacing w:after="120"/>
             </w:pPr>
             <w:r>
-              <w:t>Tre deltagere fandt menuen hjælpsom og intuitiv</w:t>
-            </w:r>
-            <w:r>
-              <w:t>.</w:t>
+              <w:object w:dxaOrig="11610" w:dyaOrig="1725">
+                <v:shapetype id="_x0000_t75" coordsize="21600,21600" o:spt="75" o:preferrelative="t" path="m@4@5l@4@11@9@11@9@5xe" filled="f" stroked="f">
+                  <v:stroke joinstyle="miter"/>
+                  <v:formulas>
+                    <v:f eqn="if lineDrawn pixelLineWidth 0"/>
+                    <v:f eqn="sum @0 1 0"/>
+                    <v:f eqn="sum 0 0 @1"/>
+                    <v:f eqn="prod @2 1 2"/>
+                    <v:f eqn="prod @3 21600 pixelWidth"/>
+                    <v:f eqn="prod @3 21600 pixelHeight"/>
+                    <v:f eqn="sum @0 0 1"/>
+                    <v:f eqn="prod @6 1 2"/>
+                    <v:f eqn="prod @7 21600 pixelWidth"/>
+                    <v:f eqn="sum @8 21600 0"/>
+                    <v:f eqn="prod @7 21600 pixelHeight"/>
+                    <v:f eqn="sum @10 21600 0"/>
+                  </v:formulas>
+                  <v:path o:extrusionok="f" gradientshapeok="t" o:connecttype="rect"/>
+                  <o:lock v:ext="edit" aspectratio="t"/>
+                </v:shapetype>
+                <v:shape id="_x0000_i1030" type="#_x0000_t75" style="width:430.5pt;height:71.25pt" o:ole="">
+                  <v:imagedata r:id="rId11" o:title=""/>
+                </v:shape>
+                <o:OLEObject Type="Embed" ProgID="PBrush" ShapeID="_x0000_i1030" DrawAspect="Content" ObjectID="_1525962312" r:id="rId12"/>
+              </w:object>
             </w:r>
           </w:p>
         </w:tc>
@@ -3227,6 +3270,22 @@
           </w:p>
         </w:tc>
       </w:tr>
+    </w:tbl>
+    <w:p>
+      <w:r>
+        <w:br w:type="page"/>
+      </w:r>
+    </w:p>
+    <w:tbl>
+      <w:tblPr>
+        <w:tblStyle w:val="TableGrid"/>
+        <w:tblW w:w="0" w:type="auto"/>
+        <w:tblLook w:val="04A0" w:firstRow="1" w:lastRow="0" w:firstColumn="1" w:lastColumn="0" w:noHBand="0" w:noVBand="1"/>
+      </w:tblPr>
+      <w:tblGrid>
+        <w:gridCol w:w="704"/>
+        <w:gridCol w:w="8924"/>
+      </w:tblGrid>
       <w:tr>
         <w:tc>
           <w:tcPr>
@@ -3245,6 +3304,7 @@
                 <w:noProof/>
                 <w:lang w:eastAsia="da-DK"/>
               </w:rPr>
+              <w:lastRenderedPageBreak/>
               <w:drawing>
                 <wp:inline distT="0" distB="0" distL="0" distR="0" wp14:anchorId="783A6F8F" wp14:editId="74D6B53C">
                   <wp:extent cx="235432" cy="243840"/>
@@ -3308,29 +3368,51 @@
           </w:p>
           <w:p>
             <w:pPr>
+              <w:spacing w:before="240"/>
+            </w:pPr>
+            <w:r>
+              <w:rPr>
+                <w:b/>
+              </w:rPr>
+              <w:t>Løsningsforslag</w:t>
+            </w:r>
+            <w:r>
+              <w:t xml:space="preserve">: Tilføje </w:t>
+            </w:r>
+            <w:proofErr w:type="spellStart"/>
+            <w:r>
+              <w:t>webappen</w:t>
+            </w:r>
+            <w:proofErr w:type="spellEnd"/>
+            <w:r>
+              <w:t xml:space="preserve"> en smule mere farve (i stedet for de grålige toner)</w:t>
+            </w:r>
+          </w:p>
+          <w:p>
+            <w:pPr>
               <w:spacing w:before="240" w:after="120"/>
             </w:pPr>
             <w:r>
               <w:rPr>
                 <w:b/>
               </w:rPr>
-              <w:t>Løsningsforslag</w:t>
-            </w:r>
-            <w:r>
-              <w:t>: T</w:t>
-            </w:r>
-            <w:bookmarkStart w:id="1" w:name="_GoBack"/>
-            <w:bookmarkEnd w:id="1"/>
-            <w:r>
-              <w:t xml:space="preserve">ilføje </w:t>
-            </w:r>
-            <w:proofErr w:type="spellStart"/>
-            <w:r>
-              <w:t>webappen</w:t>
-            </w:r>
-            <w:proofErr w:type="spellEnd"/>
-            <w:r>
-              <w:t xml:space="preserve"> en smule mere farve (i stedet for de grålige toner)</w:t>
+              <w:t>Billede</w:t>
+            </w:r>
+            <w:r>
+              <w:t>:</w:t>
+            </w:r>
+          </w:p>
+          <w:p>
+            <w:pPr>
+              <w:spacing w:before="240" w:after="120"/>
+            </w:pPr>
+            <w:r>
+              <w:object w:dxaOrig="7470" w:dyaOrig="6585">
+                <v:shape id="_x0000_i1029" type="#_x0000_t75" style="width:207pt;height:182.25pt" o:ole="">
+                  <v:imagedata r:id="rId13" o:title=""/>
+                </v:shape>
+                <o:OLEObject Type="Embed" ProgID="PBrush" ShapeID="_x0000_i1029" DrawAspect="Content" ObjectID="_1525962313" r:id="rId14"/>
+              </w:object>
             </w:r>
           </w:p>
         </w:tc>
@@ -3621,7 +3703,6 @@
                 <w:noProof/>
                 <w:lang w:eastAsia="da-DK"/>
               </w:rPr>
-              <w:lastRenderedPageBreak/>
               <w:drawing>
                 <wp:inline distT="0" distB="0" distL="0" distR="0" wp14:anchorId="3B849081" wp14:editId="67A87DE0">
                   <wp:extent cx="235432" cy="243840"/>
@@ -3720,29 +3801,10 @@
             </w:pPr>
             <w:r>
               <w:object w:dxaOrig="7485" w:dyaOrig="1425">
-                <v:shapetype id="_x0000_t75" coordsize="21600,21600" o:spt="75" o:preferrelative="t" path="m@4@5l@4@11@9@11@9@5xe" filled="f" stroked="f">
-                  <v:stroke joinstyle="miter"/>
-                  <v:formulas>
-                    <v:f eqn="if lineDrawn pixelLineWidth 0"/>
-                    <v:f eqn="sum @0 1 0"/>
-                    <v:f eqn="sum 0 0 @1"/>
-                    <v:f eqn="prod @2 1 2"/>
-                    <v:f eqn="prod @3 21600 pixelWidth"/>
-                    <v:f eqn="prod @3 21600 pixelHeight"/>
-                    <v:f eqn="sum @0 0 1"/>
-                    <v:f eqn="prod @6 1 2"/>
-                    <v:f eqn="prod @7 21600 pixelWidth"/>
-                    <v:f eqn="sum @8 21600 0"/>
-                    <v:f eqn="prod @7 21600 pixelHeight"/>
-                    <v:f eqn="sum @10 21600 0"/>
-                  </v:formulas>
-                  <v:path o:extrusionok="f" gradientshapeok="t" o:connecttype="rect"/>
-                  <o:lock v:ext="edit" aspectratio="t"/>
-                </v:shapetype>
-                <v:shape id="_x0000_i1025" type="#_x0000_t75" style="width:374.25pt;height:71.25pt" o:ole="">
-                  <v:imagedata r:id="rId11" o:title=""/>
+                <v:shape id="_x0000_i1031" type="#_x0000_t75" style="width:374.25pt;height:71.25pt" o:ole="">
+                  <v:imagedata r:id="rId15" o:title=""/>
                 </v:shape>
-                <o:OLEObject Type="Embed" ProgID="PBrush" ShapeID="_x0000_i1025" DrawAspect="Content" ObjectID="_1525961771" r:id="rId12"/>
+                <o:OLEObject Type="Embed" ProgID="PBrush" ShapeID="_x0000_i1031" DrawAspect="Content" ObjectID="_1525962314" r:id="rId16"/>
               </w:object>
             </w:r>
           </w:p>
@@ -3768,6 +3830,7 @@
                 <w:noProof/>
                 <w:lang w:eastAsia="da-DK"/>
               </w:rPr>
+              <w:lastRenderedPageBreak/>
               <w:drawing>
                 <wp:inline distT="0" distB="0" distL="0" distR="0" wp14:anchorId="4BD0E705" wp14:editId="283B9584">
                   <wp:extent cx="235432" cy="243840"/>
@@ -3870,6 +3933,9 @@
               </w:rPr>
             </w:pPr>
             <w:r>
+              <w:br w:type="page"/>
+            </w:r>
+            <w:r>
               <w:rPr>
                 <w:noProof/>
                 <w:lang w:eastAsia="da-DK"/>
@@ -3980,10 +4046,10 @@
             </w:pPr>
             <w:r>
               <w:object w:dxaOrig="1830" w:dyaOrig="2115">
-                <v:shape id="_x0000_i1026" type="#_x0000_t75" style="width:91.5pt;height:106.5pt" o:ole="">
-                  <v:imagedata r:id="rId13" o:title=""/>
+                <v:shape id="_x0000_i1032" type="#_x0000_t75" style="width:91.5pt;height:106.5pt" o:ole="">
+                  <v:imagedata r:id="rId17" o:title=""/>
                 </v:shape>
-                <o:OLEObject Type="Embed" ProgID="PBrush" ShapeID="_x0000_i1026" DrawAspect="Content" ObjectID="_1525961772" r:id="rId14"/>
+                <o:OLEObject Type="Embed" ProgID="PBrush" ShapeID="_x0000_i1032" DrawAspect="Content" ObjectID="_1525962315" r:id="rId18"/>
               </w:object>
             </w:r>
           </w:p>
@@ -4346,7 +4412,6 @@
           </w:p>
           <w:p>
             <w:r>
-              <w:lastRenderedPageBreak/>
               <w:t>En deltager var overbevist om at skift af værtsantal skete under planen</w:t>
             </w:r>
             <w:r>
@@ -4406,7 +4471,6 @@
                 <w:noProof/>
                 <w:lang w:eastAsia="da-DK"/>
               </w:rPr>
-              <w:lastRenderedPageBreak/>
               <w:drawing>
                 <wp:inline distT="0" distB="0" distL="0" distR="0" wp14:anchorId="3B849081" wp14:editId="67A87DE0">
                   <wp:extent cx="235432" cy="243840"/>
@@ -4487,6 +4551,22 @@
           </w:p>
         </w:tc>
       </w:tr>
+    </w:tbl>
+    <w:p>
+      <w:r>
+        <w:br w:type="page"/>
+      </w:r>
+    </w:p>
+    <w:tbl>
+      <w:tblPr>
+        <w:tblStyle w:val="TableGrid"/>
+        <w:tblW w:w="0" w:type="auto"/>
+        <w:tblLook w:val="04A0" w:firstRow="1" w:lastRow="0" w:firstColumn="1" w:lastColumn="0" w:noHBand="0" w:noVBand="1"/>
+      </w:tblPr>
+      <w:tblGrid>
+        <w:gridCol w:w="704"/>
+        <w:gridCol w:w="8924"/>
+      </w:tblGrid>
       <w:tr>
         <w:tc>
           <w:tcPr>
@@ -4507,6 +4587,7 @@
                 <w:noProof/>
                 <w:lang w:eastAsia="da-DK"/>
               </w:rPr>
+              <w:lastRenderedPageBreak/>
               <w:drawing>
                 <wp:inline distT="0" distB="0" distL="0" distR="0" wp14:anchorId="3FF3A703" wp14:editId="015AF0BD">
                   <wp:extent cx="294640" cy="285433"/>
@@ -4579,11 +4660,12 @@
     </w:tbl>
     <w:p>
       <w:pPr>
-        <w:pStyle w:val="Heading2"/>
-        <w:spacing w:after="120"/>
         <w:rPr>
-          <w:rFonts w:asciiTheme="minorHAnsi" w:hAnsiTheme="minorHAnsi"/>
-          <w:lang w:val="da-DK"/>
+          <w:rFonts w:eastAsiaTheme="majorEastAsia" w:cstheme="majorBidi"/>
+          <w:color w:val="2E74B5" w:themeColor="accent1" w:themeShade="BF"/>
+          <w:sz w:val="26"/>
+          <w:szCs w:val="26"/>
+          <w:lang w:val="en-GB"/>
         </w:rPr>
       </w:pPr>
     </w:p>
@@ -4639,8 +4721,8 @@
         <w:tblLook w:val="04A0" w:firstRow="1" w:lastRow="0" w:firstColumn="1" w:lastColumn="0" w:noHBand="0" w:noVBand="1"/>
       </w:tblPr>
       <w:tblGrid>
-        <w:gridCol w:w="703"/>
-        <w:gridCol w:w="8925"/>
+        <w:gridCol w:w="691"/>
+        <w:gridCol w:w="8937"/>
       </w:tblGrid>
       <w:tr>
         <w:tc>
@@ -4911,10 +4993,10 @@
             </w:pPr>
             <w:r>
               <w:object w:dxaOrig="2880" w:dyaOrig="2220">
-                <v:shape id="_x0000_i1027" type="#_x0000_t75" style="width:2in;height:111pt" o:ole="">
-                  <v:imagedata r:id="rId15" o:title=""/>
+                <v:shape id="_x0000_i1025" type="#_x0000_t75" style="width:2in;height:111pt" o:ole="">
+                  <v:imagedata r:id="rId19" o:title=""/>
                 </v:shape>
-                <o:OLEObject Type="Embed" ProgID="PBrush" ShapeID="_x0000_i1027" DrawAspect="Content" ObjectID="_1525961773" r:id="rId16"/>
+                <o:OLEObject Type="Embed" ProgID="PBrush" ShapeID="_x0000_i1025" DrawAspect="Content" ObjectID="_1525962316" r:id="rId20"/>
               </w:object>
             </w:r>
           </w:p>
@@ -5078,10 +5160,10 @@
             </w:pPr>
             <w:r>
               <w:object w:dxaOrig="5595" w:dyaOrig="2475">
-                <v:shape id="_x0000_i1028" type="#_x0000_t75" style="width:279.75pt;height:124.5pt" o:ole="">
-                  <v:imagedata r:id="rId17" o:title=""/>
+                <v:shape id="_x0000_i1026" type="#_x0000_t75" style="width:279.75pt;height:124.5pt" o:ole="">
+                  <v:imagedata r:id="rId21" o:title=""/>
                 </v:shape>
-                <o:OLEObject Type="Embed" ProgID="PBrush" ShapeID="_x0000_i1028" DrawAspect="Content" ObjectID="_1525961774" r:id="rId18"/>
+                <o:OLEObject Type="Embed" ProgID="PBrush" ShapeID="_x0000_i1026" DrawAspect="Content" ObjectID="_1525962317" r:id="rId22"/>
               </w:object>
             </w:r>
           </w:p>
@@ -5233,10 +5315,10 @@
             </w:pPr>
             <w:r>
               <w:object w:dxaOrig="11550" w:dyaOrig="720">
-                <v:shape id="_x0000_i1029" type="#_x0000_t75" style="width:435.75pt;height:30pt" o:ole="">
-                  <v:imagedata r:id="rId19" o:title=""/>
+                <v:shape id="_x0000_i1027" type="#_x0000_t75" style="width:435.75pt;height:30pt" o:ole="">
+                  <v:imagedata r:id="rId23" o:title=""/>
                 </v:shape>
-                <o:OLEObject Type="Embed" ProgID="PBrush" ShapeID="_x0000_i1029" DrawAspect="Content" ObjectID="_1525961775" r:id="rId20"/>
+                <o:OLEObject Type="Embed" ProgID="PBrush" ShapeID="_x0000_i1027" DrawAspect="Content" ObjectID="_1525962318" r:id="rId24"/>
               </w:object>
             </w:r>
           </w:p>
@@ -5436,10 +5518,10 @@
             </w:pPr>
             <w:r>
               <w:object w:dxaOrig="4170" w:dyaOrig="2940">
-                <v:shape id="_x0000_i1030" type="#_x0000_t75" style="width:208.5pt;height:147pt" o:ole="">
-                  <v:imagedata r:id="rId21" o:title=""/>
+                <v:shape id="_x0000_i1028" type="#_x0000_t75" style="width:208.5pt;height:147pt" o:ole="">
+                  <v:imagedata r:id="rId25" o:title=""/>
                 </v:shape>
-                <o:OLEObject Type="Embed" ProgID="PBrush" ShapeID="_x0000_i1030" DrawAspect="Content" ObjectID="_1525961776" r:id="rId22"/>
+                <o:OLEObject Type="Embed" ProgID="PBrush" ShapeID="_x0000_i1028" DrawAspect="Content" ObjectID="_1525962319" r:id="rId26"/>
               </w:object>
             </w:r>
           </w:p>
@@ -5487,7 +5569,16 @@
           <w:lang w:eastAsia="da-DK"/>
         </w:rPr>
         <w:lastRenderedPageBreak/>
-        <w:t>Resultat matrix</w:t>
+        <w:t>Resultat m</w:t>
+      </w:r>
+      <w:bookmarkStart w:id="1" w:name="_GoBack"/>
+      <w:bookmarkEnd w:id="1"/>
+      <w:r>
+        <w:rPr>
+          <w:rFonts w:asciiTheme="minorHAnsi" w:eastAsia="Times New Roman" w:hAnsiTheme="minorHAnsi"/>
+          <w:lang w:eastAsia="da-DK"/>
+        </w:rPr>
+        <w:t>atrix</w:t>
       </w:r>
     </w:p>
     <w:p>
@@ -30968,7 +31059,7 @@
 </file>
 
 <file path=customXml/itemProps1.xml><?xml version="1.0" encoding="utf-8"?>
-<ds:datastoreItem xmlns:ds="http://schemas.openxmlformats.org/officeDocument/2006/customXml" ds:itemID="{572F0209-67C7-4B8B-AD50-3A7E857DC5A3}">
+<ds:datastoreItem xmlns:ds="http://schemas.openxmlformats.org/officeDocument/2006/customXml" ds:itemID="{28144FB2-B948-490C-BA74-73A10DAB2338}">
   <ds:schemaRefs>
     <ds:schemaRef ds:uri="http://schemas.openxmlformats.org/officeDocument/2006/bibliography"/>
   </ds:schemaRefs>

</xml_diff>

<commit_message>
Edits to usability rapport
</commit_message>
<xml_diff>
--- a/Usability_rapport_2.docx
+++ b/Usability_rapport_2.docx
@@ -3077,10 +3077,10 @@
                   <v:path o:extrusionok="f" gradientshapeok="t" o:connecttype="rect"/>
                   <o:lock v:ext="edit" aspectratio="t"/>
                 </v:shapetype>
-                <v:shape id="_x0000_i1030" type="#_x0000_t75" style="width:430.5pt;height:71.25pt" o:ole="">
+                <v:shape id="_x0000_i1025" type="#_x0000_t75" style="width:430.5pt;height:71.25pt" o:ole="">
                   <v:imagedata r:id="rId11" o:title=""/>
                 </v:shape>
-                <o:OLEObject Type="Embed" ProgID="PBrush" ShapeID="_x0000_i1030" DrawAspect="Content" ObjectID="_1525962312" r:id="rId12"/>
+                <o:OLEObject Type="Embed" ProgID="PBrush" ShapeID="_x0000_i1025" DrawAspect="Content" ObjectID="_1526029684" r:id="rId12"/>
               </w:object>
             </w:r>
           </w:p>
@@ -3408,10 +3408,10 @@
             </w:pPr>
             <w:r>
               <w:object w:dxaOrig="7470" w:dyaOrig="6585">
-                <v:shape id="_x0000_i1029" type="#_x0000_t75" style="width:207pt;height:182.25pt" o:ole="">
+                <v:shape id="_x0000_i1026" type="#_x0000_t75" style="width:207pt;height:182.25pt" o:ole="">
                   <v:imagedata r:id="rId13" o:title=""/>
                 </v:shape>
-                <o:OLEObject Type="Embed" ProgID="PBrush" ShapeID="_x0000_i1029" DrawAspect="Content" ObjectID="_1525962313" r:id="rId14"/>
+                <o:OLEObject Type="Embed" ProgID="PBrush" ShapeID="_x0000_i1026" DrawAspect="Content" ObjectID="_1526029685" r:id="rId14"/>
               </w:object>
             </w:r>
           </w:p>
@@ -3801,10 +3801,10 @@
             </w:pPr>
             <w:r>
               <w:object w:dxaOrig="7485" w:dyaOrig="1425">
-                <v:shape id="_x0000_i1031" type="#_x0000_t75" style="width:374.25pt;height:71.25pt" o:ole="">
+                <v:shape id="_x0000_i1027" type="#_x0000_t75" style="width:374.25pt;height:71.25pt" o:ole="">
                   <v:imagedata r:id="rId15" o:title=""/>
                 </v:shape>
-                <o:OLEObject Type="Embed" ProgID="PBrush" ShapeID="_x0000_i1031" DrawAspect="Content" ObjectID="_1525962314" r:id="rId16"/>
+                <o:OLEObject Type="Embed" ProgID="PBrush" ShapeID="_x0000_i1027" DrawAspect="Content" ObjectID="_1526029686" r:id="rId16"/>
               </w:object>
             </w:r>
           </w:p>
@@ -4046,11 +4046,113 @@
             </w:pPr>
             <w:r>
               <w:object w:dxaOrig="1830" w:dyaOrig="2115">
-                <v:shape id="_x0000_i1032" type="#_x0000_t75" style="width:91.5pt;height:106.5pt" o:ole="">
+                <v:shape id="_x0000_i1028" type="#_x0000_t75" style="width:91.5pt;height:106.5pt" o:ole="">
                   <v:imagedata r:id="rId17" o:title=""/>
                 </v:shape>
-                <o:OLEObject Type="Embed" ProgID="PBrush" ShapeID="_x0000_i1032" DrawAspect="Content" ObjectID="_1525962315" r:id="rId18"/>
+                <o:OLEObject Type="Embed" ProgID="PBrush" ShapeID="_x0000_i1028" DrawAspect="Content" ObjectID="_1526029687" r:id="rId18"/>
               </w:object>
+            </w:r>
+          </w:p>
+        </w:tc>
+      </w:tr>
+      <w:tr>
+        <w:tc>
+          <w:tcPr>
+            <w:tcW w:w="704" w:type="dxa"/>
+          </w:tcPr>
+          <w:p>
+            <w:pPr>
+              <w:spacing w:before="120" w:after="120"/>
+              <w:rPr>
+                <w:rFonts w:cs="Arial"/>
+                <w:noProof/>
+                <w:color w:val="000000"/>
+                <w:lang w:eastAsia="da-DK"/>
+              </w:rPr>
+            </w:pPr>
+            <w:r>
+              <w:rPr>
+                <w:noProof/>
+                <w:lang w:eastAsia="da-DK"/>
+              </w:rPr>
+              <w:drawing>
+                <wp:inline distT="0" distB="0" distL="0" distR="0" wp14:anchorId="4AF9D2DE" wp14:editId="6D1B784B">
+                  <wp:extent cx="294640" cy="285433"/>
+                  <wp:effectExtent l="0" t="0" r="0" b="635"/>
+                  <wp:docPr id="54" name="Picture 54"/>
+                  <wp:cNvGraphicFramePr>
+                    <a:graphicFrameLocks xmlns:a="http://schemas.openxmlformats.org/drawingml/2006/main" noChangeAspect="1"/>
+                  </wp:cNvGraphicFramePr>
+                  <a:graphic xmlns:a="http://schemas.openxmlformats.org/drawingml/2006/main">
+                    <a:graphicData uri="http://schemas.openxmlformats.org/drawingml/2006/picture">
+                      <pic:pic xmlns:pic="http://schemas.openxmlformats.org/drawingml/2006/picture">
+                        <pic:nvPicPr>
+                          <pic:cNvPr id="1" name=""/>
+                          <pic:cNvPicPr/>
+                        </pic:nvPicPr>
+                        <pic:blipFill>
+                          <a:blip r:embed="rId7"/>
+                          <a:stretch>
+                            <a:fillRect/>
+                          </a:stretch>
+                        </pic:blipFill>
+                        <pic:spPr>
+                          <a:xfrm>
+                            <a:off x="0" y="0"/>
+                            <a:ext cx="302660" cy="293203"/>
+                          </a:xfrm>
+                          <a:prstGeom prst="rect">
+                            <a:avLst/>
+                          </a:prstGeom>
+                        </pic:spPr>
+                      </pic:pic>
+                    </a:graphicData>
+                  </a:graphic>
+                </wp:inline>
+              </w:drawing>
+            </w:r>
+          </w:p>
+        </w:tc>
+        <w:tc>
+          <w:tcPr>
+            <w:tcW w:w="8924" w:type="dxa"/>
+          </w:tcPr>
+          <w:p>
+            <w:pPr>
+              <w:spacing w:before="240" w:after="120"/>
+              <w:rPr>
+                <w:color w:val="44546A" w:themeColor="text2"/>
+              </w:rPr>
+            </w:pPr>
+            <w:r>
+              <w:rPr>
+                <w:color w:val="44546A" w:themeColor="text2"/>
+              </w:rPr>
+              <w:t>Gøre antallet af tilmeldte deltagere mere synligt</w:t>
+            </w:r>
+          </w:p>
+          <w:p>
+            <w:r>
+              <w:t xml:space="preserve">Tre deltagere foreslog, at antallet af tilmeldte deltagere f.eks. blev en del af fanen </w:t>
+            </w:r>
+          </w:p>
+          <w:p>
+            <w:pPr>
+              <w:spacing w:before="240" w:after="120"/>
+            </w:pPr>
+            <w:r>
+              <w:rPr>
+                <w:b/>
+              </w:rPr>
+              <w:t>Løsningsforslag</w:t>
+            </w:r>
+            <w:r>
+              <w:t>: Fremhæv antallet af tilmeldte ved at ændre farven, da der ikke er plads til tallet i fanen</w:t>
+            </w:r>
+            <w:bookmarkStart w:id="1" w:name="_GoBack"/>
+            <w:bookmarkEnd w:id="1"/>
+            <w:r>
+              <w:t>.</w:t>
             </w:r>
           </w:p>
         </w:tc>
@@ -4471,6 +4573,7 @@
                 <w:noProof/>
                 <w:lang w:eastAsia="da-DK"/>
               </w:rPr>
+              <w:lastRenderedPageBreak/>
               <w:drawing>
                 <wp:inline distT="0" distB="0" distL="0" distR="0" wp14:anchorId="3B849081" wp14:editId="67A87DE0">
                   <wp:extent cx="235432" cy="243840"/>
@@ -4665,7 +4768,6 @@
           <w:color w:val="2E74B5" w:themeColor="accent1" w:themeShade="BF"/>
           <w:sz w:val="26"/>
           <w:szCs w:val="26"/>
-          <w:lang w:val="en-GB"/>
         </w:rPr>
       </w:pPr>
     </w:p>
@@ -4993,10 +5095,10 @@
             </w:pPr>
             <w:r>
               <w:object w:dxaOrig="2880" w:dyaOrig="2220">
-                <v:shape id="_x0000_i1025" type="#_x0000_t75" style="width:2in;height:111pt" o:ole="">
+                <v:shape id="_x0000_i1029" type="#_x0000_t75" style="width:2in;height:111pt" o:ole="">
                   <v:imagedata r:id="rId19" o:title=""/>
                 </v:shape>
-                <o:OLEObject Type="Embed" ProgID="PBrush" ShapeID="_x0000_i1025" DrawAspect="Content" ObjectID="_1525962316" r:id="rId20"/>
+                <o:OLEObject Type="Embed" ProgID="PBrush" ShapeID="_x0000_i1029" DrawAspect="Content" ObjectID="_1526029688" r:id="rId20"/>
               </w:object>
             </w:r>
           </w:p>
@@ -5160,10 +5262,10 @@
             </w:pPr>
             <w:r>
               <w:object w:dxaOrig="5595" w:dyaOrig="2475">
-                <v:shape id="_x0000_i1026" type="#_x0000_t75" style="width:279.75pt;height:124.5pt" o:ole="">
+                <v:shape id="_x0000_i1030" type="#_x0000_t75" style="width:279.75pt;height:124.5pt" o:ole="">
                   <v:imagedata r:id="rId21" o:title=""/>
                 </v:shape>
-                <o:OLEObject Type="Embed" ProgID="PBrush" ShapeID="_x0000_i1026" DrawAspect="Content" ObjectID="_1525962317" r:id="rId22"/>
+                <o:OLEObject Type="Embed" ProgID="PBrush" ShapeID="_x0000_i1030" DrawAspect="Content" ObjectID="_1526029689" r:id="rId22"/>
               </w:object>
             </w:r>
           </w:p>
@@ -5315,10 +5417,10 @@
             </w:pPr>
             <w:r>
               <w:object w:dxaOrig="11550" w:dyaOrig="720">
-                <v:shape id="_x0000_i1027" type="#_x0000_t75" style="width:435.75pt;height:30pt" o:ole="">
+                <v:shape id="_x0000_i1031" type="#_x0000_t75" style="width:435.75pt;height:30pt" o:ole="">
                   <v:imagedata r:id="rId23" o:title=""/>
                 </v:shape>
-                <o:OLEObject Type="Embed" ProgID="PBrush" ShapeID="_x0000_i1027" DrawAspect="Content" ObjectID="_1525962318" r:id="rId24"/>
+                <o:OLEObject Type="Embed" ProgID="PBrush" ShapeID="_x0000_i1031" DrawAspect="Content" ObjectID="_1526029690" r:id="rId24"/>
               </w:object>
             </w:r>
           </w:p>
@@ -5518,10 +5620,10 @@
             </w:pPr>
             <w:r>
               <w:object w:dxaOrig="4170" w:dyaOrig="2940">
-                <v:shape id="_x0000_i1028" type="#_x0000_t75" style="width:208.5pt;height:147pt" o:ole="">
+                <v:shape id="_x0000_i1032" type="#_x0000_t75" style="width:208.5pt;height:147pt" o:ole="">
                   <v:imagedata r:id="rId25" o:title=""/>
                 </v:shape>
-                <o:OLEObject Type="Embed" ProgID="PBrush" ShapeID="_x0000_i1028" DrawAspect="Content" ObjectID="_1525962319" r:id="rId26"/>
+                <o:OLEObject Type="Embed" ProgID="PBrush" ShapeID="_x0000_i1032" DrawAspect="Content" ObjectID="_1526029691" r:id="rId26"/>
               </w:object>
             </w:r>
           </w:p>
@@ -5569,16 +5671,7 @@
           <w:lang w:eastAsia="da-DK"/>
         </w:rPr>
         <w:lastRenderedPageBreak/>
-        <w:t>Resultat m</w:t>
-      </w:r>
-      <w:bookmarkStart w:id="1" w:name="_GoBack"/>
-      <w:bookmarkEnd w:id="1"/>
-      <w:r>
-        <w:rPr>
-          <w:rFonts w:asciiTheme="minorHAnsi" w:eastAsia="Times New Roman" w:hAnsiTheme="minorHAnsi"/>
-          <w:lang w:eastAsia="da-DK"/>
-        </w:rPr>
-        <w:t>atrix</w:t>
+        <w:t>Resultat matrix</w:t>
       </w:r>
     </w:p>
     <w:p>
@@ -31059,7 +31152,7 @@
 </file>
 
 <file path=customXml/itemProps1.xml><?xml version="1.0" encoding="utf-8"?>
-<ds:datastoreItem xmlns:ds="http://schemas.openxmlformats.org/officeDocument/2006/customXml" ds:itemID="{28144FB2-B948-490C-BA74-73A10DAB2338}">
+<ds:datastoreItem xmlns:ds="http://schemas.openxmlformats.org/officeDocument/2006/customXml" ds:itemID="{0D0706A8-F6BE-40C1-B4D1-BAA8BA8FD4DB}">
   <ds:schemaRefs>
     <ds:schemaRef ds:uri="http://schemas.openxmlformats.org/officeDocument/2006/bibliography"/>
   </ds:schemaRefs>

</xml_diff>